<commit_message>
CONCEITO DE REDES NEURAIS|| CONCEITO DIRETO
</commit_message>
<xml_diff>
--- a/TCC video.docx
+++ b/TCC video.docx
@@ -1,6 +1,6 @@
 
 <file path=word/document.xml><?xml version="1.0" encoding="utf-8"?>
-<w:document xmlns:wpc="http://schemas.microsoft.com/office/word/2010/wordprocessingCanvas" xmlns:mc="http://schemas.openxmlformats.org/markup-compatibility/2006" xmlns:o="urn:schemas-microsoft-com:office:office" xmlns:r="http://schemas.openxmlformats.org/officeDocument/2006/relationships" xmlns:m="http://schemas.openxmlformats.org/officeDocument/2006/math" xmlns:v="urn:schemas-microsoft-com:vml" xmlns:wp14="http://schemas.microsoft.com/office/word/2010/wordprocessingDrawing" xmlns:wp="http://schemas.openxmlformats.org/drawingml/2006/wordprocessingDrawing" xmlns:w10="urn:schemas-microsoft-com:office:word" xmlns:w="http://schemas.openxmlformats.org/wordprocessingml/2006/main" xmlns:w14="http://schemas.microsoft.com/office/word/2010/wordml" xmlns:wpg="http://schemas.microsoft.com/office/word/2010/wordprocessingGroup" xmlns:wpi="http://schemas.microsoft.com/office/word/2010/wordprocessingInk" xmlns:wne="http://schemas.microsoft.com/office/word/2006/wordml" xmlns:wps="http://schemas.microsoft.com/office/word/2010/wordprocessingShape" mc:Ignorable="w14 wp14">
+<w:document xmlns:wpc="http://schemas.microsoft.com/office/word/2010/wordprocessingCanvas" xmlns:mc="http://schemas.openxmlformats.org/markup-compatibility/2006" xmlns:o="urn:schemas-microsoft-com:office:office" xmlns:r="http://schemas.openxmlformats.org/officeDocument/2006/relationships" xmlns:m="http://schemas.openxmlformats.org/officeDocument/2006/math" xmlns:v="urn:schemas-microsoft-com:vml" xmlns:wp14="http://schemas.microsoft.com/office/word/2010/wordprocessingDrawing" xmlns:wp="http://schemas.openxmlformats.org/drawingml/2006/wordprocessingDrawing" xmlns:w10="urn:schemas-microsoft-com:office:word" xmlns:w="http://schemas.openxmlformats.org/wordprocessingml/2006/main" xmlns:w14="http://schemas.microsoft.com/office/word/2010/wordml" xmlns:w15="http://schemas.microsoft.com/office/word/2012/wordml" xmlns:wpg="http://schemas.microsoft.com/office/word/2010/wordprocessingGroup" xmlns:wpi="http://schemas.microsoft.com/office/word/2010/wordprocessingInk" xmlns:wne="http://schemas.microsoft.com/office/word/2006/wordml" xmlns:wps="http://schemas.microsoft.com/office/word/2010/wordprocessingShape" mc:Ignorable="w14 w15 wp14">
   <w:body>
     <w:p>
       <w:pPr>
@@ -234,7 +234,6 @@
           <w:szCs w:val="24"/>
         </w:rPr>
       </w:pPr>
-      <w:bookmarkStart w:id="0" w:name="_GoBack"/>
       <w:r>
         <w:rPr>
           <w:rFonts w:ascii="Times New Roman" w:hAnsi="Times New Roman" w:cs="Times New Roman"/>
@@ -245,7 +244,6 @@
         <w:t xml:space="preserve">Análise do fluxo de trânsito através do uso de uma aplicação por reconhecimento de vídeo e rede neural.  </w:t>
       </w:r>
     </w:p>
-    <w:bookmarkEnd w:id="0"/>
     <w:p>
       <w:pPr>
         <w:spacing w:before="120" w:after="120" w:line="360" w:lineRule="auto"/>
@@ -647,25 +645,7 @@
           <w:sz w:val="24"/>
           <w:szCs w:val="24"/>
         </w:rPr>
-        <w:t xml:space="preserve">, </w:t>
-      </w:r>
-      <w:proofErr w:type="gramStart"/>
-      <w:r>
-        <w:rPr>
-          <w:rFonts w:ascii="Times New Roman" w:hAnsi="Times New Roman"/>
-          <w:sz w:val="24"/>
-          <w:szCs w:val="24"/>
-        </w:rPr>
-        <w:t>sob orientação</w:t>
-      </w:r>
-      <w:proofErr w:type="gramEnd"/>
-      <w:r>
-        <w:rPr>
-          <w:rFonts w:ascii="Times New Roman" w:hAnsi="Times New Roman"/>
-          <w:sz w:val="24"/>
-          <w:szCs w:val="24"/>
-        </w:rPr>
-        <w:t xml:space="preserve"> da</w:t>
+        <w:t>, sob orientação da</w:t>
       </w:r>
       <w:r>
         <w:rPr>
@@ -1527,8 +1507,8 @@
     <w:p>
       <w:pPr>
         <w:sectPr>
-          <w:headerReference w:type="default" r:id="rId9"/>
-          <w:headerReference w:type="first" r:id="rId10"/>
+          <w:headerReference w:type="default" r:id="rId8"/>
+          <w:headerReference w:type="first" r:id="rId9"/>
           <w:pgSz w:w="12240" w:h="15840"/>
           <w:pgMar w:top="1701" w:right="1134" w:bottom="1134" w:left="1701" w:header="709" w:footer="709" w:gutter="0"/>
           <w:pgNumType w:fmt="lowerRoman"/>
@@ -1590,14 +1570,14 @@
           <w:rFonts w:ascii="Times New Roman" w:hAnsi="Times New Roman"/>
         </w:rPr>
       </w:pPr>
-      <w:bookmarkStart w:id="1" w:name="_Toc398722392"/>
+      <w:bookmarkStart w:id="0" w:name="_Toc398722392"/>
       <w:r>
         <w:rPr>
           <w:rFonts w:ascii="Times New Roman" w:hAnsi="Times New Roman"/>
         </w:rPr>
         <w:t>apresentação do problema</w:t>
       </w:r>
-      <w:bookmarkEnd w:id="1"/>
+      <w:bookmarkEnd w:id="0"/>
     </w:p>
     <w:p>
       <w:pPr>
@@ -1711,25 +1691,7 @@
           <w:sz w:val="24"/>
           <w:szCs w:val="24"/>
         </w:rPr>
-        <w:t xml:space="preserve">seria a </w:t>
-      </w:r>
-      <w:proofErr w:type="gramStart"/>
-      <w:r>
-        <w:rPr>
-          <w:rFonts w:ascii="Times New Roman" w:eastAsia="Arial" w:hAnsi="Times New Roman" w:cs="Times New Roman"/>
-          <w:sz w:val="24"/>
-          <w:szCs w:val="24"/>
-        </w:rPr>
-        <w:t>implementação</w:t>
-      </w:r>
-      <w:proofErr w:type="gramEnd"/>
-      <w:r>
-        <w:rPr>
-          <w:rFonts w:ascii="Times New Roman" w:eastAsia="Arial" w:hAnsi="Times New Roman" w:cs="Times New Roman"/>
-          <w:sz w:val="24"/>
-          <w:szCs w:val="24"/>
-        </w:rPr>
-        <w:t xml:space="preserve"> de um sistema de análise de fluxo de veículos através de reconhecimento de vídeo com uma aplicação de rede neural</w:t>
+        <w:t>seria a implementação de um sistema de análise de fluxo de veículos através de reconhecimento de vídeo com uma aplicação de rede neural</w:t>
       </w:r>
       <w:r>
         <w:rPr>
@@ -1794,14 +1756,14 @@
           <w:rFonts w:ascii="Times New Roman" w:hAnsi="Times New Roman"/>
         </w:rPr>
       </w:pPr>
-      <w:bookmarkStart w:id="2" w:name="_Toc398722393"/>
+      <w:bookmarkStart w:id="1" w:name="_Toc398722393"/>
       <w:r>
         <w:rPr>
           <w:rFonts w:ascii="Times New Roman" w:hAnsi="Times New Roman"/>
         </w:rPr>
         <w:t>objetivos</w:t>
       </w:r>
-      <w:bookmarkEnd w:id="2"/>
+      <w:bookmarkEnd w:id="1"/>
     </w:p>
     <w:p>
       <w:pPr>
@@ -1817,7 +1779,7 @@
           <w:bCs/>
         </w:rPr>
       </w:pPr>
-      <w:bookmarkStart w:id="3" w:name="_Toc398722394"/>
+      <w:bookmarkStart w:id="2" w:name="_Toc398722394"/>
       <w:r>
         <w:rPr>
           <w:rFonts w:ascii="Times New Roman" w:hAnsi="Times New Roman"/>
@@ -1825,7 +1787,7 @@
         </w:rPr>
         <w:t>oBJETIVO GERAL</w:t>
       </w:r>
-      <w:bookmarkEnd w:id="3"/>
+      <w:bookmarkEnd w:id="2"/>
     </w:p>
     <w:p>
       <w:pPr>
@@ -1860,7 +1822,7 @@
           <w:bCs/>
         </w:rPr>
       </w:pPr>
-      <w:bookmarkStart w:id="4" w:name="_Toc398722395"/>
+      <w:bookmarkStart w:id="3" w:name="_Toc398722395"/>
       <w:r>
         <w:rPr>
           <w:rFonts w:ascii="Times New Roman" w:hAnsi="Times New Roman"/>
@@ -1868,7 +1830,7 @@
         </w:rPr>
         <w:t>OBJETIVOS ESPECIFICOS</w:t>
       </w:r>
-      <w:bookmarkEnd w:id="4"/>
+      <w:bookmarkEnd w:id="3"/>
     </w:p>
     <w:p>
       <w:pPr>
@@ -1964,7 +1926,7 @@
           <w:rFonts w:ascii="Times New Roman" w:hAnsi="Times New Roman"/>
         </w:rPr>
       </w:pPr>
-      <w:bookmarkStart w:id="5" w:name="_Toc398722396"/>
+      <w:bookmarkStart w:id="4" w:name="_Toc398722396"/>
       <w:r>
         <w:rPr>
           <w:rFonts w:ascii="Times New Roman" w:hAnsi="Times New Roman"/>
@@ -1972,7 +1934,7 @@
         <w:lastRenderedPageBreak/>
         <w:t>JUSTIFICATIVA</w:t>
       </w:r>
-      <w:bookmarkEnd w:id="5"/>
+      <w:bookmarkEnd w:id="4"/>
     </w:p>
     <w:p>
       <w:pPr>
@@ -2240,27 +2202,7 @@
           <w:szCs w:val="24"/>
           <w:lang w:eastAsia="ar-SA"/>
         </w:rPr>
-        <w:t xml:space="preserve"> do trafego e congestionamento. O projeto é constituído por uma aplicação que seja capaz de analisar o fluxo de uma via urbana em tempo real e oferecer um </w:t>
-      </w:r>
-      <w:proofErr w:type="gramStart"/>
-      <w:r>
-        <w:rPr>
-          <w:rFonts w:ascii="Times New Roman" w:hAnsi="Times New Roman" w:cs="Times New Roman"/>
-          <w:sz w:val="24"/>
-          <w:szCs w:val="24"/>
-          <w:lang w:eastAsia="ar-SA"/>
-        </w:rPr>
-        <w:t>feedback</w:t>
-      </w:r>
-      <w:proofErr w:type="gramEnd"/>
-      <w:r>
-        <w:rPr>
-          <w:rFonts w:ascii="Times New Roman" w:hAnsi="Times New Roman" w:cs="Times New Roman"/>
-          <w:sz w:val="24"/>
-          <w:szCs w:val="24"/>
-          <w:lang w:eastAsia="ar-SA"/>
-        </w:rPr>
-        <w:t xml:space="preserve"> para o usuário, o avisando se uma via se encontra apropriada para tráfego ou se a mesma se encontra congestionada. Assim tornando a rotina de um determinado habitante mais confortável e reduzindo a possibilidade de acidentes e engarrafamentos.</w:t>
+        <w:t xml:space="preserve"> do trafego e congestionamento. O projeto é constituído por uma aplicação que seja capaz de analisar o fluxo de uma via urbana em tempo real e oferecer um feedback para o usuário, o avisando se uma via se encontra apropriada para tráfego ou se a mesma se encontra congestionada. Assim tornando a rotina de um determinado habitante mais confortável e reduzindo a possibilidade de acidentes e engarrafamentos.</w:t>
       </w:r>
       <w:r>
         <w:rPr>
@@ -2288,27 +2230,7 @@
           <w:lang w:eastAsia="ar-SA"/>
         </w:rPr>
         <w:lastRenderedPageBreak/>
-        <w:t xml:space="preserve">classificadas através do uso de Redes Neurais Artificiais e em seguida, oferecendo um </w:t>
-      </w:r>
-      <w:proofErr w:type="gramStart"/>
-      <w:r>
-        <w:rPr>
-          <w:rFonts w:ascii="Times New Roman" w:hAnsi="Times New Roman" w:cs="Times New Roman"/>
-          <w:sz w:val="24"/>
-          <w:szCs w:val="24"/>
-          <w:lang w:eastAsia="ar-SA"/>
-        </w:rPr>
-        <w:t>feedback</w:t>
-      </w:r>
-      <w:proofErr w:type="gramEnd"/>
-      <w:r>
-        <w:rPr>
-          <w:rFonts w:ascii="Times New Roman" w:hAnsi="Times New Roman" w:cs="Times New Roman"/>
-          <w:sz w:val="24"/>
-          <w:szCs w:val="24"/>
-          <w:lang w:eastAsia="ar-SA"/>
-        </w:rPr>
-        <w:t xml:space="preserve"> para o usuário.</w:t>
+        <w:t>classificadas através do uso de Redes Neurais Artificiais e em seguida, oferecendo um feedback para o usuário.</w:t>
       </w:r>
       <w:r>
         <w:rPr>
@@ -2326,27 +2248,7 @@
           <w:szCs w:val="24"/>
           <w:lang w:eastAsia="ar-SA"/>
         </w:rPr>
-        <w:t xml:space="preserve">(REFERENCIA E CITAÇÃO DO TCC AQUI) estudado e analisado pela equipe consistia em uma aplicação que também envolvia o reconhecimento de vídeo integrado com redes neurais artificiais, que analisava em tempo real através de imagens digitais, a uma determinada via detectando a presença da cor cinza nas imagens, está que seria a representação do asfalto, quando a aplicação reconhece mais a cor cinza do que outras cores, então a mesmo determinava que o trânsito </w:t>
-      </w:r>
-      <w:proofErr w:type="gramStart"/>
-      <w:r>
-        <w:rPr>
-          <w:rFonts w:ascii="Times New Roman" w:hAnsi="Times New Roman" w:cs="Times New Roman"/>
-          <w:sz w:val="24"/>
-          <w:szCs w:val="24"/>
-          <w:lang w:eastAsia="ar-SA"/>
-        </w:rPr>
-        <w:t>estava</w:t>
-      </w:r>
-      <w:proofErr w:type="gramEnd"/>
-      <w:r>
-        <w:rPr>
-          <w:rFonts w:ascii="Times New Roman" w:hAnsi="Times New Roman" w:cs="Times New Roman"/>
-          <w:sz w:val="24"/>
-          <w:szCs w:val="24"/>
-          <w:lang w:eastAsia="ar-SA"/>
-        </w:rPr>
-        <w:t xml:space="preserve"> fluido, pois haveria poucos carros e mais asfalto nas imagens analisadas e vice-versa. Agora serão apresentados alguns conceitos que serão utilizados pelo projeto</w:t>
+        <w:t>(REFERENCIA E CITAÇÃO DO TCC AQUI) estudado e analisado pela equipe consistia em uma aplicação que também envolvia o reconhecimento de vídeo integrado com redes neurais artificiais, que analisava em tempo real através de imagens digitais, a uma determinada via detectando a presença da cor cinza nas imagens, está que seria a representação do asfalto, quando a aplicação reconhece mais a cor cinza do que outras cores, então a mesmo determinava que o trânsito estava fluido, pois haveria poucos carros e mais asfalto nas imagens analisadas e vice-versa. Agora serão apresentados alguns conceitos que serão utilizados pelo projeto</w:t>
       </w:r>
     </w:p>
     <w:p>
@@ -2515,6 +2417,238 @@
     </w:p>
     <w:p>
       <w:pPr>
+        <w:pStyle w:val="Ttulo1"/>
+        <w:rPr>
+          <w:rFonts w:ascii="Times New Roman" w:hAnsi="Times New Roman"/>
+        </w:rPr>
+      </w:pPr>
+      <w:r>
+        <w:rPr>
+          <w:rFonts w:ascii="Times New Roman" w:hAnsi="Times New Roman"/>
+        </w:rPr>
+        <w:t>O que é uma rede neural?</w:t>
+      </w:r>
+    </w:p>
+    <w:p>
+      <w:pPr>
+        <w:jc w:val="both"/>
+        <w:rPr>
+          <w:rFonts w:ascii="Times New Roman" w:hAnsi="Times New Roman" w:cs="Times New Roman"/>
+          <w:sz w:val="24"/>
+          <w:szCs w:val="24"/>
+          <w:lang w:eastAsia="ar-SA"/>
+        </w:rPr>
+      </w:pPr>
+      <w:r>
+        <w:rPr>
+          <w:rFonts w:ascii="Times New Roman" w:hAnsi="Times New Roman" w:cs="Times New Roman"/>
+          <w:sz w:val="24"/>
+          <w:szCs w:val="24"/>
+          <w:lang w:eastAsia="ar-SA"/>
+        </w:rPr>
+        <w:t>Para se entender a respeito das redes neurais, é preciso entender como funciona o cérebro humano</w:t>
+      </w:r>
+      <w:r>
+        <w:rPr>
+          <w:rFonts w:ascii="Times New Roman" w:hAnsi="Times New Roman" w:cs="Times New Roman"/>
+          <w:sz w:val="24"/>
+          <w:szCs w:val="24"/>
+          <w:lang w:eastAsia="ar-SA"/>
+        </w:rPr>
+        <w:t>. O cérebro humano é um computador (</w:t>
+      </w:r>
+      <w:r>
+        <w:rPr>
+          <w:rFonts w:ascii="Times New Roman" w:hAnsi="Times New Roman" w:cs="Times New Roman"/>
+          <w:i/>
+          <w:sz w:val="24"/>
+          <w:szCs w:val="24"/>
+          <w:lang w:eastAsia="ar-SA"/>
+        </w:rPr>
+        <w:t>sistema de processamento de informação</w:t>
+      </w:r>
+      <w:r>
+        <w:rPr>
+          <w:rFonts w:ascii="Times New Roman" w:hAnsi="Times New Roman" w:cs="Times New Roman"/>
+          <w:sz w:val="24"/>
+          <w:szCs w:val="24"/>
+          <w:lang w:eastAsia="ar-SA"/>
+        </w:rPr>
+        <w:t>) altamente complexo, não-linear e paralelo. Ele tem a capacidade de organizar seus constituintes estruturais, conhecidos como neurônios, de forma a realizar certos processamentos (</w:t>
+      </w:r>
+      <w:r>
+        <w:rPr>
+          <w:rFonts w:ascii="Times New Roman" w:hAnsi="Times New Roman" w:cs="Times New Roman"/>
+          <w:i/>
+          <w:sz w:val="24"/>
+          <w:szCs w:val="24"/>
+          <w:lang w:eastAsia="ar-SA"/>
+        </w:rPr>
+        <w:t>p.ex., reconhecimento de padrões, percepção e controle motor</w:t>
+      </w:r>
+      <w:r>
+        <w:rPr>
+          <w:rFonts w:ascii="Times New Roman" w:hAnsi="Times New Roman" w:cs="Times New Roman"/>
+          <w:sz w:val="24"/>
+          <w:szCs w:val="24"/>
+          <w:lang w:eastAsia="ar-SA"/>
+        </w:rPr>
+        <w:t xml:space="preserve">) muito mais rápido que qualquer computador </w:t>
+      </w:r>
+      <w:r>
+        <w:rPr>
+          <w:rFonts w:ascii="Times New Roman" w:hAnsi="Times New Roman" w:cs="Times New Roman"/>
+          <w:sz w:val="24"/>
+          <w:szCs w:val="24"/>
+          <w:lang w:eastAsia="ar-SA"/>
+        </w:rPr>
+        <w:t>digital criado atualmente. Um neurônio em “desenvolvimento” é sinônimo de um cérebro plástico</w:t>
+      </w:r>
+      <w:r>
+        <w:rPr>
+          <w:rFonts w:ascii="Times New Roman" w:hAnsi="Times New Roman" w:cs="Times New Roman"/>
+          <w:sz w:val="24"/>
+          <w:szCs w:val="24"/>
+          <w:lang w:eastAsia="ar-SA"/>
+        </w:rPr>
+        <w:t xml:space="preserve">: a plasticidade permite que o </w:t>
+      </w:r>
+      <w:r>
+        <w:rPr>
+          <w:rFonts w:ascii="Times New Roman" w:hAnsi="Times New Roman" w:cs="Times New Roman"/>
+          <w:sz w:val="24"/>
+          <w:szCs w:val="24"/>
+          <w:lang w:eastAsia="ar-SA"/>
+        </w:rPr>
+        <w:t xml:space="preserve">sistema nervoso </w:t>
+      </w:r>
+      <w:r>
+        <w:rPr>
+          <w:rFonts w:ascii="Times New Roman" w:hAnsi="Times New Roman" w:cs="Times New Roman"/>
+          <w:sz w:val="24"/>
+          <w:szCs w:val="24"/>
+          <w:lang w:eastAsia="ar-SA"/>
+        </w:rPr>
+        <w:t>em desenvolvimento se adapte ao seu meio ambiente.</w:t>
+      </w:r>
+      <w:r>
+        <w:rPr>
+          <w:rFonts w:ascii="Times New Roman" w:hAnsi="Times New Roman" w:cs="Times New Roman"/>
+          <w:sz w:val="24"/>
+          <w:szCs w:val="24"/>
+          <w:lang w:eastAsia="ar-SA"/>
+        </w:rPr>
+        <w:t xml:space="preserve"> Assim como a plasticidade parece ser essencial </w:t>
+      </w:r>
+      <w:r>
+        <w:rPr>
+          <w:rFonts w:ascii="Times New Roman" w:hAnsi="Times New Roman" w:cs="Times New Roman"/>
+          <w:sz w:val="24"/>
+          <w:szCs w:val="24"/>
+          <w:lang w:eastAsia="ar-SA"/>
+        </w:rPr>
+        <w:t>para o funcionamento</w:t>
+      </w:r>
+      <w:r>
+        <w:rPr>
+          <w:rFonts w:ascii="Times New Roman" w:hAnsi="Times New Roman" w:cs="Times New Roman"/>
+          <w:sz w:val="24"/>
+          <w:szCs w:val="24"/>
+          <w:lang w:eastAsia="ar-SA"/>
+        </w:rPr>
+        <w:t xml:space="preserve"> dos neurônios com unidades de processamento de informações do cérebro humano, também tem relações com as redes neurais construídas com neurônios artificias. Na sua forma geral, uma rede neural é uma </w:t>
+      </w:r>
+      <w:r>
+        <w:rPr>
+          <w:rFonts w:ascii="Times New Roman" w:hAnsi="Times New Roman" w:cs="Times New Roman"/>
+          <w:sz w:val="24"/>
+          <w:szCs w:val="24"/>
+          <w:lang w:eastAsia="ar-SA"/>
+        </w:rPr>
+        <w:t>máquina</w:t>
+      </w:r>
+      <w:r>
+        <w:rPr>
+          <w:rFonts w:ascii="Times New Roman" w:hAnsi="Times New Roman" w:cs="Times New Roman"/>
+          <w:sz w:val="24"/>
+          <w:szCs w:val="24"/>
+          <w:lang w:eastAsia="ar-SA"/>
+        </w:rPr>
+        <w:t xml:space="preserve"> que </w:t>
+      </w:r>
+      <w:r>
+        <w:rPr>
+          <w:rFonts w:ascii="Times New Roman" w:hAnsi="Times New Roman" w:cs="Times New Roman"/>
+          <w:sz w:val="24"/>
+          <w:szCs w:val="24"/>
+          <w:lang w:eastAsia="ar-SA"/>
+        </w:rPr>
+        <w:t>é projetada para modelar a maneira como o cérebro realiza uma tarefa particular ou função de interesse; a rede é normalmente implementada utilizando-se componentes eletrônicos ou é simulado por uma linguagem de programação.</w:t>
+      </w:r>
+    </w:p>
+    <w:p>
+      <w:pPr>
+        <w:jc w:val="both"/>
+        <w:rPr>
+          <w:rFonts w:ascii="Times New Roman" w:hAnsi="Times New Roman" w:cs="Times New Roman"/>
+          <w:sz w:val="24"/>
+          <w:szCs w:val="24"/>
+          <w:lang w:eastAsia="ar-SA"/>
+        </w:rPr>
+      </w:pPr>
+      <w:r>
+        <w:rPr>
+          <w:rFonts w:ascii="Times New Roman" w:hAnsi="Times New Roman" w:cs="Times New Roman"/>
+          <w:sz w:val="24"/>
+          <w:szCs w:val="24"/>
+          <w:lang w:eastAsia="ar-SA"/>
+        </w:rPr>
+        <w:t xml:space="preserve">O procedimento utilizado para realizar o processo de aprendizagem é chamado de </w:t>
+      </w:r>
+      <w:r>
+        <w:rPr>
+          <w:rFonts w:ascii="Times New Roman" w:hAnsi="Times New Roman" w:cs="Times New Roman"/>
+          <w:i/>
+          <w:sz w:val="24"/>
+          <w:szCs w:val="24"/>
+          <w:lang w:eastAsia="ar-SA"/>
+        </w:rPr>
+        <w:t>algoritmo de aprendizagem</w:t>
+      </w:r>
+      <w:r>
+        <w:rPr>
+          <w:rFonts w:ascii="Times New Roman" w:hAnsi="Times New Roman" w:cs="Times New Roman"/>
+          <w:sz w:val="24"/>
+          <w:szCs w:val="24"/>
+          <w:lang w:eastAsia="ar-SA"/>
+        </w:rPr>
+        <w:t xml:space="preserve">, cuja a função é modificar os pesos sinápticos da rede de uma forma ordenada para alcançar um objetivo de projeto desejado. </w:t>
+      </w:r>
+    </w:p>
+    <w:p>
+      <w:pPr>
+        <w:ind w:firstLine="567"/>
+        <w:jc w:val="both"/>
+        <w:rPr>
+          <w:rFonts w:ascii="Times New Roman" w:hAnsi="Times New Roman" w:cs="Times New Roman"/>
+          <w:sz w:val="24"/>
+          <w:szCs w:val="24"/>
+          <w:lang w:eastAsia="ar-SA"/>
+        </w:rPr>
+      </w:pPr>
+      <w:r>
+        <w:rPr>
+          <w:rFonts w:ascii="Times New Roman" w:hAnsi="Times New Roman" w:cs="Times New Roman"/>
+          <w:sz w:val="24"/>
+          <w:szCs w:val="24"/>
+          <w:lang w:eastAsia="ar-SA"/>
+        </w:rPr>
+        <w:lastRenderedPageBreak/>
+        <w:t xml:space="preserve">A modificação dos pesos sinápticos é o método tradicional para o projeto de redes neurais, para que através dessa modificação, seja possível deferir um cenário próximo ao mundo real, sendo assim, gerando uma taxa de aprendizagem alta e com isso treinar a rede neural, fazendo com que ela crie um padrão para o cenário. Entretanto, esse padrão pode ser modificado ao longo que os pesos se modifiquem, e realizando a aprendizagem da rede neural com um novo padrão. </w:t>
+      </w:r>
+    </w:p>
+    <w:p>
+      <w:pPr>
         <w:jc w:val="both"/>
         <w:rPr>
           <w:rFonts w:ascii="Times New Roman" w:hAnsi="Times New Roman" w:cs="Times New Roman"/>
@@ -2672,55 +2806,206 @@
           <w:sz w:val="24"/>
           <w:szCs w:val="24"/>
         </w:rPr>
-        <w:sectPr>
-          <w:headerReference w:type="default" r:id="rId11"/>
-          <w:headerReference w:type="first" r:id="rId12"/>
-          <w:pgSz w:w="12240" w:h="15840"/>
-          <w:pgMar w:top="1701" w:right="1134" w:bottom="1134" w:left="1701" w:header="709" w:footer="709" w:gutter="0"/>
-          <w:cols w:space="708"/>
-          <w:docGrid w:linePitch="360"/>
-        </w:sectPr>
-      </w:pPr>
-      <w:proofErr w:type="gramStart"/>
-      <w:r>
+      </w:pPr>
+    </w:p>
+    <w:p>
+      <w:pPr>
+        <w:spacing w:line="360" w:lineRule="auto"/>
         <w:rPr>
           <w:rFonts w:ascii="Arial" w:hAnsi="Arial" w:cs="Arial"/>
           <w:bCs/>
           <w:sz w:val="24"/>
           <w:szCs w:val="24"/>
         </w:rPr>
-        <w:lastRenderedPageBreak/>
-        <w:t>https</w:t>
-      </w:r>
-      <w:proofErr w:type="gramEnd"/>
-      <w:r>
+      </w:pPr>
+    </w:p>
+    <w:p>
+      <w:pPr>
+        <w:spacing w:line="360" w:lineRule="auto"/>
         <w:rPr>
           <w:rFonts w:ascii="Arial" w:hAnsi="Arial" w:cs="Arial"/>
           <w:bCs/>
           <w:sz w:val="24"/>
           <w:szCs w:val="24"/>
         </w:rPr>
-        <w:t>://vestibular.uol.com.br/resumo-das-disciplinas/atualidades/transito-congestionamentos-se-agravam-nas-metropoles-do-pais.htm</w:t>
-      </w:r>
-    </w:p>
-    <w:p>
-      <w:pPr>
-        <w:pStyle w:val="Ttulo1"/>
-        <w:numPr>
-          <w:ilvl w:val="0"/>
-          <w:numId w:val="0"/>
-        </w:numPr>
-        <w:spacing w:before="0" w:after="0"/>
+      </w:pPr>
+    </w:p>
+    <w:p>
+      <w:pPr>
+        <w:spacing w:line="360" w:lineRule="auto"/>
+        <w:rPr>
+          <w:rFonts w:ascii="Arial" w:hAnsi="Arial" w:cs="Arial"/>
+          <w:bCs/>
+          <w:sz w:val="24"/>
+          <w:szCs w:val="24"/>
+        </w:rPr>
+      </w:pPr>
+    </w:p>
+    <w:p>
+      <w:pPr>
+        <w:spacing w:line="360" w:lineRule="auto"/>
+        <w:rPr>
+          <w:rFonts w:ascii="Arial" w:hAnsi="Arial" w:cs="Arial"/>
+          <w:bCs/>
+          <w:sz w:val="24"/>
+          <w:szCs w:val="24"/>
+        </w:rPr>
+      </w:pPr>
+    </w:p>
+    <w:p>
+      <w:pPr>
+        <w:spacing w:line="360" w:lineRule="auto"/>
+        <w:rPr>
+          <w:rFonts w:ascii="Arial" w:hAnsi="Arial" w:cs="Arial"/>
+          <w:bCs/>
+          <w:sz w:val="24"/>
+          <w:szCs w:val="24"/>
+        </w:rPr>
+      </w:pPr>
+    </w:p>
+    <w:p>
+      <w:pPr>
+        <w:spacing w:line="360" w:lineRule="auto"/>
+        <w:rPr>
+          <w:rFonts w:ascii="Arial" w:hAnsi="Arial" w:cs="Arial"/>
+          <w:bCs/>
+          <w:sz w:val="24"/>
+          <w:szCs w:val="24"/>
+        </w:rPr>
+      </w:pPr>
+    </w:p>
+    <w:p>
+      <w:pPr>
+        <w:spacing w:line="360" w:lineRule="auto"/>
+        <w:rPr>
+          <w:rFonts w:ascii="Arial" w:hAnsi="Arial" w:cs="Arial"/>
+          <w:bCs/>
+          <w:sz w:val="24"/>
+          <w:szCs w:val="24"/>
+        </w:rPr>
+      </w:pPr>
+    </w:p>
+    <w:p>
+      <w:pPr>
+        <w:spacing w:line="360" w:lineRule="auto"/>
+        <w:rPr>
+          <w:rFonts w:ascii="Arial" w:hAnsi="Arial" w:cs="Arial"/>
+          <w:bCs/>
+          <w:sz w:val="24"/>
+          <w:szCs w:val="24"/>
+        </w:rPr>
+      </w:pPr>
+    </w:p>
+    <w:p>
+      <w:pPr>
+        <w:spacing w:line="360" w:lineRule="auto"/>
+        <w:rPr>
+          <w:rFonts w:ascii="Arial" w:hAnsi="Arial" w:cs="Arial"/>
+          <w:bCs/>
+          <w:sz w:val="24"/>
+          <w:szCs w:val="24"/>
+        </w:rPr>
+      </w:pPr>
+    </w:p>
+    <w:p>
+      <w:pPr>
+        <w:spacing w:line="360" w:lineRule="auto"/>
+        <w:rPr>
+          <w:rFonts w:ascii="Arial" w:hAnsi="Arial" w:cs="Arial"/>
+          <w:bCs/>
+          <w:sz w:val="24"/>
+          <w:szCs w:val="24"/>
+        </w:rPr>
+      </w:pPr>
+      <w:hyperlink r:id="rId10" w:history="1">
+        <w:r>
+          <w:rPr>
+            <w:rStyle w:val="Hyperlink"/>
+            <w:rFonts w:ascii="Arial" w:hAnsi="Arial" w:cs="Arial"/>
+            <w:bCs/>
+            <w:sz w:val="24"/>
+            <w:szCs w:val="24"/>
+          </w:rPr>
+          <w:t>https://vestibular.uol.com.br/resumo-das-disciplinas/atualidades/transito-congestionamentos-se-agravam-nas-metropoles-do-pais.htm</w:t>
+        </w:r>
+      </w:hyperlink>
+    </w:p>
+    <w:p>
+      <w:pPr>
+        <w:spacing w:line="360" w:lineRule="auto"/>
+        <w:rPr>
+          <w:rFonts w:ascii="Arial" w:hAnsi="Arial" w:cs="Arial"/>
+          <w:bCs/>
+          <w:sz w:val="24"/>
+          <w:szCs w:val="24"/>
+        </w:rPr>
+      </w:pPr>
+    </w:p>
+    <w:p>
+      <w:pPr>
+        <w:spacing w:line="360" w:lineRule="auto"/>
         <w:rPr>
           <w:rFonts w:cs="Arial"/>
-          <w:b w:val="0"/>
-          <w:sz w:val="24"/>
-          <w:szCs w:val="24"/>
-        </w:rPr>
-      </w:pPr>
+          <w:b/>
+          <w:sz w:val="24"/>
+          <w:szCs w:val="24"/>
+        </w:rPr>
+      </w:pPr>
+      <w:r>
+        <w:rPr>
+          <w:rFonts w:ascii="Helvetica" w:hAnsi="Helvetica"/>
+          <w:color w:val="333F49"/>
+          <w:sz w:val="21"/>
+          <w:szCs w:val="21"/>
+          <w:shd w:val="clear" w:color="auto" w:fill="FFFFFF"/>
+        </w:rPr>
+        <w:t>HAYKIN, S. Redes Neurais: Princípios e práticas. 2ª Ed. Ontario</w:t>
+      </w:r>
+      <w:r>
+        <w:rPr>
+          <w:rFonts w:ascii="Helvetica" w:hAnsi="Helvetica"/>
+          <w:color w:val="333F49"/>
+          <w:sz w:val="21"/>
+          <w:szCs w:val="21"/>
+          <w:shd w:val="clear" w:color="auto" w:fill="FFFFFF"/>
+        </w:rPr>
+        <w:t>: Artmed</w:t>
+      </w:r>
+      <w:r>
+        <w:rPr>
+          <w:rFonts w:ascii="Helvetica" w:hAnsi="Helvetica"/>
+          <w:color w:val="333F49"/>
+          <w:sz w:val="21"/>
+          <w:szCs w:val="21"/>
+          <w:shd w:val="clear" w:color="auto" w:fill="FFFFFF"/>
+        </w:rPr>
+        <w:t>,</w:t>
+      </w:r>
+      <w:r>
+        <w:rPr>
+          <w:rFonts w:ascii="Helvetica" w:hAnsi="Helvetica"/>
+          <w:color w:val="333F49"/>
+          <w:sz w:val="21"/>
+          <w:szCs w:val="21"/>
+          <w:shd w:val="clear" w:color="auto" w:fill="FFFFFF"/>
+        </w:rPr>
+        <w:t xml:space="preserve"> 2008</w:t>
+      </w:r>
+      <w:bookmarkStart w:id="5" w:name="_GoBack"/>
+      <w:bookmarkEnd w:id="5"/>
+      <w:r>
+        <w:rPr>
+          <w:rFonts w:ascii="Helvetica" w:hAnsi="Helvetica"/>
+          <w:color w:val="333F49"/>
+          <w:sz w:val="21"/>
+          <w:szCs w:val="21"/>
+          <w:shd w:val="clear" w:color="auto" w:fill="FFFFFF"/>
+        </w:rPr>
+        <w:t>.</w:t>
+      </w:r>
     </w:p>
     <w:sectPr>
-      <w:headerReference w:type="default" r:id="rId13"/>
+      <w:headerReference w:type="default" r:id="rId11"/>
       <w:pgSz w:w="12240" w:h="15840"/>
       <w:pgMar w:top="1701" w:right="1134" w:bottom="1134" w:left="1701" w:header="709" w:footer="709" w:gutter="0"/>
       <w:cols w:space="708"/>
@@ -2731,7 +3016,7 @@
 </file>
 
 <file path=word/endnotes.xml><?xml version="1.0" encoding="utf-8"?>
-<w:endnotes xmlns:wpc="http://schemas.microsoft.com/office/word/2010/wordprocessingCanvas" xmlns:mc="http://schemas.openxmlformats.org/markup-compatibility/2006" xmlns:o="urn:schemas-microsoft-com:office:office" xmlns:r="http://schemas.openxmlformats.org/officeDocument/2006/relationships" xmlns:m="http://schemas.openxmlformats.org/officeDocument/2006/math" xmlns:v="urn:schemas-microsoft-com:vml" xmlns:wp14="http://schemas.microsoft.com/office/word/2010/wordprocessingDrawing" xmlns:wp="http://schemas.openxmlformats.org/drawingml/2006/wordprocessingDrawing" xmlns:w10="urn:schemas-microsoft-com:office:word" xmlns:w="http://schemas.openxmlformats.org/wordprocessingml/2006/main" xmlns:w14="http://schemas.microsoft.com/office/word/2010/wordml" xmlns:wpg="http://schemas.microsoft.com/office/word/2010/wordprocessingGroup" xmlns:wpi="http://schemas.microsoft.com/office/word/2010/wordprocessingInk" xmlns:wne="http://schemas.microsoft.com/office/word/2006/wordml" xmlns:wps="http://schemas.microsoft.com/office/word/2010/wordprocessingShape" mc:Ignorable="w14 wp14">
+<w:endnotes xmlns:wpc="http://schemas.microsoft.com/office/word/2010/wordprocessingCanvas" xmlns:mc="http://schemas.openxmlformats.org/markup-compatibility/2006" xmlns:o="urn:schemas-microsoft-com:office:office" xmlns:r="http://schemas.openxmlformats.org/officeDocument/2006/relationships" xmlns:m="http://schemas.openxmlformats.org/officeDocument/2006/math" xmlns:v="urn:schemas-microsoft-com:vml" xmlns:wp14="http://schemas.microsoft.com/office/word/2010/wordprocessingDrawing" xmlns:wp="http://schemas.openxmlformats.org/drawingml/2006/wordprocessingDrawing" xmlns:w10="urn:schemas-microsoft-com:office:word" xmlns:w="http://schemas.openxmlformats.org/wordprocessingml/2006/main" xmlns:w14="http://schemas.microsoft.com/office/word/2010/wordml" xmlns:w15="http://schemas.microsoft.com/office/word/2012/wordml" xmlns:wpg="http://schemas.microsoft.com/office/word/2010/wordprocessingGroup" xmlns:wpi="http://schemas.microsoft.com/office/word/2010/wordprocessingInk" xmlns:wne="http://schemas.microsoft.com/office/word/2006/wordml" xmlns:wps="http://schemas.microsoft.com/office/word/2010/wordprocessingShape" mc:Ignorable="w14 w15 wp14">
   <w:endnote w:type="separator" w:id="-1">
     <w:p>
       <w:pPr>
@@ -2756,7 +3041,7 @@
 </file>
 
 <file path=word/footnotes.xml><?xml version="1.0" encoding="utf-8"?>
-<w:footnotes xmlns:wpc="http://schemas.microsoft.com/office/word/2010/wordprocessingCanvas" xmlns:mc="http://schemas.openxmlformats.org/markup-compatibility/2006" xmlns:o="urn:schemas-microsoft-com:office:office" xmlns:r="http://schemas.openxmlformats.org/officeDocument/2006/relationships" xmlns:m="http://schemas.openxmlformats.org/officeDocument/2006/math" xmlns:v="urn:schemas-microsoft-com:vml" xmlns:wp14="http://schemas.microsoft.com/office/word/2010/wordprocessingDrawing" xmlns:wp="http://schemas.openxmlformats.org/drawingml/2006/wordprocessingDrawing" xmlns:w10="urn:schemas-microsoft-com:office:word" xmlns:w="http://schemas.openxmlformats.org/wordprocessingml/2006/main" xmlns:w14="http://schemas.microsoft.com/office/word/2010/wordml" xmlns:wpg="http://schemas.microsoft.com/office/word/2010/wordprocessingGroup" xmlns:wpi="http://schemas.microsoft.com/office/word/2010/wordprocessingInk" xmlns:wne="http://schemas.microsoft.com/office/word/2006/wordml" xmlns:wps="http://schemas.microsoft.com/office/word/2010/wordprocessingShape" mc:Ignorable="w14 wp14">
+<w:footnotes xmlns:wpc="http://schemas.microsoft.com/office/word/2010/wordprocessingCanvas" xmlns:mc="http://schemas.openxmlformats.org/markup-compatibility/2006" xmlns:o="urn:schemas-microsoft-com:office:office" xmlns:r="http://schemas.openxmlformats.org/officeDocument/2006/relationships" xmlns:m="http://schemas.openxmlformats.org/officeDocument/2006/math" xmlns:v="urn:schemas-microsoft-com:vml" xmlns:wp14="http://schemas.microsoft.com/office/word/2010/wordprocessingDrawing" xmlns:wp="http://schemas.openxmlformats.org/drawingml/2006/wordprocessingDrawing" xmlns:w10="urn:schemas-microsoft-com:office:word" xmlns:w="http://schemas.openxmlformats.org/wordprocessingml/2006/main" xmlns:w14="http://schemas.microsoft.com/office/word/2010/wordml" xmlns:w15="http://schemas.microsoft.com/office/word/2012/wordml" xmlns:wpg="http://schemas.microsoft.com/office/word/2010/wordprocessingGroup" xmlns:wpi="http://schemas.microsoft.com/office/word/2010/wordprocessingInk" xmlns:wne="http://schemas.microsoft.com/office/word/2006/wordml" xmlns:wps="http://schemas.microsoft.com/office/word/2010/wordprocessingShape" mc:Ignorable="w14 w15 wp14">
   <w:footnote w:type="separator" w:id="-1">
     <w:p>
       <w:pPr>
@@ -2781,7 +3066,7 @@
 </file>
 
 <file path=word/header1.xml><?xml version="1.0" encoding="utf-8"?>
-<w:hdr xmlns:wpc="http://schemas.microsoft.com/office/word/2010/wordprocessingCanvas" xmlns:mc="http://schemas.openxmlformats.org/markup-compatibility/2006" xmlns:o="urn:schemas-microsoft-com:office:office" xmlns:r="http://schemas.openxmlformats.org/officeDocument/2006/relationships" xmlns:m="http://schemas.openxmlformats.org/officeDocument/2006/math" xmlns:v="urn:schemas-microsoft-com:vml" xmlns:wp14="http://schemas.microsoft.com/office/word/2010/wordprocessingDrawing" xmlns:wp="http://schemas.openxmlformats.org/drawingml/2006/wordprocessingDrawing" xmlns:w10="urn:schemas-microsoft-com:office:word" xmlns:w="http://schemas.openxmlformats.org/wordprocessingml/2006/main" xmlns:w14="http://schemas.microsoft.com/office/word/2010/wordml" xmlns:wpg="http://schemas.microsoft.com/office/word/2010/wordprocessingGroup" xmlns:wpi="http://schemas.microsoft.com/office/word/2010/wordprocessingInk" xmlns:wne="http://schemas.microsoft.com/office/word/2006/wordml" xmlns:wps="http://schemas.microsoft.com/office/word/2010/wordprocessingShape" mc:Ignorable="w14 wp14">
+<w:hdr xmlns:wpc="http://schemas.microsoft.com/office/word/2010/wordprocessingCanvas" xmlns:mc="http://schemas.openxmlformats.org/markup-compatibility/2006" xmlns:o="urn:schemas-microsoft-com:office:office" xmlns:r="http://schemas.openxmlformats.org/officeDocument/2006/relationships" xmlns:m="http://schemas.openxmlformats.org/officeDocument/2006/math" xmlns:v="urn:schemas-microsoft-com:vml" xmlns:wp14="http://schemas.microsoft.com/office/word/2010/wordprocessingDrawing" xmlns:wp="http://schemas.openxmlformats.org/drawingml/2006/wordprocessingDrawing" xmlns:w10="urn:schemas-microsoft-com:office:word" xmlns:w="http://schemas.openxmlformats.org/wordprocessingml/2006/main" xmlns:w14="http://schemas.microsoft.com/office/word/2010/wordml" xmlns:w15="http://schemas.microsoft.com/office/word/2012/wordml" xmlns:wpg="http://schemas.microsoft.com/office/word/2010/wordprocessingGroup" xmlns:wpi="http://schemas.microsoft.com/office/word/2010/wordprocessingInk" xmlns:wne="http://schemas.microsoft.com/office/word/2006/wordml" xmlns:wps="http://schemas.microsoft.com/office/word/2010/wordprocessingShape" mc:Ignorable="w14 w15 wp14">
   <w:p>
     <w:pPr>
       <w:pStyle w:val="Cabealho"/>
@@ -2797,7 +3082,7 @@
 </file>
 
 <file path=word/header2.xml><?xml version="1.0" encoding="utf-8"?>
-<w:hdr xmlns:wpc="http://schemas.microsoft.com/office/word/2010/wordprocessingCanvas" xmlns:mc="http://schemas.openxmlformats.org/markup-compatibility/2006" xmlns:o="urn:schemas-microsoft-com:office:office" xmlns:r="http://schemas.openxmlformats.org/officeDocument/2006/relationships" xmlns:m="http://schemas.openxmlformats.org/officeDocument/2006/math" xmlns:v="urn:schemas-microsoft-com:vml" xmlns:wp14="http://schemas.microsoft.com/office/word/2010/wordprocessingDrawing" xmlns:wp="http://schemas.openxmlformats.org/drawingml/2006/wordprocessingDrawing" xmlns:w10="urn:schemas-microsoft-com:office:word" xmlns:w="http://schemas.openxmlformats.org/wordprocessingml/2006/main" xmlns:w14="http://schemas.microsoft.com/office/word/2010/wordml" xmlns:wpg="http://schemas.microsoft.com/office/word/2010/wordprocessingGroup" xmlns:wpi="http://schemas.microsoft.com/office/word/2010/wordprocessingInk" xmlns:wne="http://schemas.microsoft.com/office/word/2006/wordml" xmlns:wps="http://schemas.microsoft.com/office/word/2010/wordprocessingShape" mc:Ignorable="w14 wp14">
+<w:hdr xmlns:wpc="http://schemas.microsoft.com/office/word/2010/wordprocessingCanvas" xmlns:mc="http://schemas.openxmlformats.org/markup-compatibility/2006" xmlns:o="urn:schemas-microsoft-com:office:office" xmlns:r="http://schemas.openxmlformats.org/officeDocument/2006/relationships" xmlns:m="http://schemas.openxmlformats.org/officeDocument/2006/math" xmlns:v="urn:schemas-microsoft-com:vml" xmlns:wp14="http://schemas.microsoft.com/office/word/2010/wordprocessingDrawing" xmlns:wp="http://schemas.openxmlformats.org/drawingml/2006/wordprocessingDrawing" xmlns:w10="urn:schemas-microsoft-com:office:word" xmlns:w="http://schemas.openxmlformats.org/wordprocessingml/2006/main" xmlns:w14="http://schemas.microsoft.com/office/word/2010/wordml" xmlns:w15="http://schemas.microsoft.com/office/word/2012/wordml" xmlns:wpg="http://schemas.microsoft.com/office/word/2010/wordprocessingGroup" xmlns:wpi="http://schemas.microsoft.com/office/word/2010/wordprocessingInk" xmlns:wne="http://schemas.microsoft.com/office/word/2006/wordml" xmlns:wps="http://schemas.microsoft.com/office/word/2010/wordprocessingShape" mc:Ignorable="w14 w15 wp14">
   <w:sdt>
     <w:sdtPr>
       <w:id w:val="5768824"/>
@@ -2846,105 +3131,7 @@
 </file>
 
 <file path=word/header3.xml><?xml version="1.0" encoding="utf-8"?>
-<w:hdr xmlns:wpc="http://schemas.microsoft.com/office/word/2010/wordprocessingCanvas" xmlns:mc="http://schemas.openxmlformats.org/markup-compatibility/2006" xmlns:o="urn:schemas-microsoft-com:office:office" xmlns:r="http://schemas.openxmlformats.org/officeDocument/2006/relationships" xmlns:m="http://schemas.openxmlformats.org/officeDocument/2006/math" xmlns:v="urn:schemas-microsoft-com:vml" xmlns:wp14="http://schemas.microsoft.com/office/word/2010/wordprocessingDrawing" xmlns:wp="http://schemas.openxmlformats.org/drawingml/2006/wordprocessingDrawing" xmlns:w10="urn:schemas-microsoft-com:office:word" xmlns:w="http://schemas.openxmlformats.org/wordprocessingml/2006/main" xmlns:w14="http://schemas.microsoft.com/office/word/2010/wordml" xmlns:wpg="http://schemas.microsoft.com/office/word/2010/wordprocessingGroup" xmlns:wpi="http://schemas.microsoft.com/office/word/2010/wordprocessingInk" xmlns:wne="http://schemas.microsoft.com/office/word/2006/wordml" xmlns:wps="http://schemas.microsoft.com/office/word/2010/wordprocessingShape" mc:Ignorable="w14 wp14">
-  <w:sdt>
-    <w:sdtPr>
-      <w:id w:val="839669134"/>
-      <w:docPartObj>
-        <w:docPartGallery w:val="Page Numbers (Top of Page)"/>
-        <w:docPartUnique/>
-      </w:docPartObj>
-    </w:sdtPr>
-    <w:sdtEndPr/>
-    <w:sdtContent>
-      <w:p>
-        <w:pPr>
-          <w:pStyle w:val="Cabealho"/>
-          <w:jc w:val="right"/>
-        </w:pPr>
-        <w:r>
-          <w:fldChar w:fldCharType="begin"/>
-        </w:r>
-        <w:r>
-          <w:instrText xml:space="preserve"> PAGE   \* MERGEFORMAT </w:instrText>
-        </w:r>
-        <w:r>
-          <w:fldChar w:fldCharType="separate"/>
-        </w:r>
-        <w:r>
-          <w:rPr>
-            <w:noProof/>
-          </w:rPr>
-          <w:t>5</w:t>
-        </w:r>
-        <w:r>
-          <w:rPr>
-            <w:noProof/>
-          </w:rPr>
-          <w:fldChar w:fldCharType="end"/>
-        </w:r>
-      </w:p>
-    </w:sdtContent>
-  </w:sdt>
-  <w:p>
-    <w:pPr>
-      <w:pStyle w:val="Cabealho"/>
-    </w:pPr>
-  </w:p>
-</w:hdr>
-</file>
-
-<file path=word/header4.xml><?xml version="1.0" encoding="utf-8"?>
-<w:hdr xmlns:wpc="http://schemas.microsoft.com/office/word/2010/wordprocessingCanvas" xmlns:mc="http://schemas.openxmlformats.org/markup-compatibility/2006" xmlns:o="urn:schemas-microsoft-com:office:office" xmlns:r="http://schemas.openxmlformats.org/officeDocument/2006/relationships" xmlns:m="http://schemas.openxmlformats.org/officeDocument/2006/math" xmlns:v="urn:schemas-microsoft-com:vml" xmlns:wp14="http://schemas.microsoft.com/office/word/2010/wordprocessingDrawing" xmlns:wp="http://schemas.openxmlformats.org/drawingml/2006/wordprocessingDrawing" xmlns:w10="urn:schemas-microsoft-com:office:word" xmlns:w="http://schemas.openxmlformats.org/wordprocessingml/2006/main" xmlns:w14="http://schemas.microsoft.com/office/word/2010/wordml" xmlns:wpg="http://schemas.microsoft.com/office/word/2010/wordprocessingGroup" xmlns:wpi="http://schemas.microsoft.com/office/word/2010/wordprocessingInk" xmlns:wne="http://schemas.microsoft.com/office/word/2006/wordml" xmlns:wps="http://schemas.microsoft.com/office/word/2010/wordprocessingShape" mc:Ignorable="w14 wp14">
-  <w:sdt>
-    <w:sdtPr>
-      <w:id w:val="-1921318836"/>
-      <w:docPartObj>
-        <w:docPartGallery w:val="Page Numbers (Top of Page)"/>
-        <w:docPartUnique/>
-      </w:docPartObj>
-    </w:sdtPr>
-    <w:sdtEndPr/>
-    <w:sdtContent>
-      <w:p>
-        <w:pPr>
-          <w:pStyle w:val="Cabealho"/>
-          <w:jc w:val="right"/>
-        </w:pPr>
-        <w:r>
-          <w:fldChar w:fldCharType="begin"/>
-        </w:r>
-        <w:r>
-          <w:instrText xml:space="preserve"> PAGE   \* MERGEFORMAT </w:instrText>
-        </w:r>
-        <w:r>
-          <w:fldChar w:fldCharType="separate"/>
-        </w:r>
-        <w:r>
-          <w:rPr>
-            <w:noProof/>
-          </w:rPr>
-          <w:t>iv</w:t>
-        </w:r>
-        <w:r>
-          <w:rPr>
-            <w:noProof/>
-          </w:rPr>
-          <w:fldChar w:fldCharType="end"/>
-        </w:r>
-      </w:p>
-    </w:sdtContent>
-  </w:sdt>
-  <w:p>
-    <w:pPr>
-      <w:pStyle w:val="Cabealho"/>
-    </w:pPr>
-  </w:p>
-</w:hdr>
-</file>
-
-<file path=word/header5.xml><?xml version="1.0" encoding="utf-8"?>
-<w:hdr xmlns:wpc="http://schemas.microsoft.com/office/word/2010/wordprocessingCanvas" xmlns:mc="http://schemas.openxmlformats.org/markup-compatibility/2006" xmlns:o="urn:schemas-microsoft-com:office:office" xmlns:r="http://schemas.openxmlformats.org/officeDocument/2006/relationships" xmlns:m="http://schemas.openxmlformats.org/officeDocument/2006/math" xmlns:v="urn:schemas-microsoft-com:vml" xmlns:wp14="http://schemas.microsoft.com/office/word/2010/wordprocessingDrawing" xmlns:wp="http://schemas.openxmlformats.org/drawingml/2006/wordprocessingDrawing" xmlns:w10="urn:schemas-microsoft-com:office:word" xmlns:w="http://schemas.openxmlformats.org/wordprocessingml/2006/main" xmlns:w14="http://schemas.microsoft.com/office/word/2010/wordml" xmlns:wpg="http://schemas.microsoft.com/office/word/2010/wordprocessingGroup" xmlns:wpi="http://schemas.microsoft.com/office/word/2010/wordprocessingInk" xmlns:wne="http://schemas.microsoft.com/office/word/2006/wordml" xmlns:wps="http://schemas.microsoft.com/office/word/2010/wordprocessingShape" mc:Ignorable="w14 wp14">
+<w:hdr xmlns:wpc="http://schemas.microsoft.com/office/word/2010/wordprocessingCanvas" xmlns:mc="http://schemas.openxmlformats.org/markup-compatibility/2006" xmlns:o="urn:schemas-microsoft-com:office:office" xmlns:r="http://schemas.openxmlformats.org/officeDocument/2006/relationships" xmlns:m="http://schemas.openxmlformats.org/officeDocument/2006/math" xmlns:v="urn:schemas-microsoft-com:vml" xmlns:wp14="http://schemas.microsoft.com/office/word/2010/wordprocessingDrawing" xmlns:wp="http://schemas.openxmlformats.org/drawingml/2006/wordprocessingDrawing" xmlns:w10="urn:schemas-microsoft-com:office:word" xmlns:w="http://schemas.openxmlformats.org/wordprocessingml/2006/main" xmlns:w14="http://schemas.microsoft.com/office/word/2010/wordml" xmlns:w15="http://schemas.microsoft.com/office/word/2012/wordml" xmlns:wpg="http://schemas.microsoft.com/office/word/2010/wordprocessingGroup" xmlns:wpi="http://schemas.microsoft.com/office/word/2010/wordprocessingInk" xmlns:wne="http://schemas.microsoft.com/office/word/2006/wordml" xmlns:wps="http://schemas.microsoft.com/office/word/2010/wordprocessingShape" mc:Ignorable="w14 w15 wp14">
   <w:sdt>
     <w:sdtPr>
       <w:id w:val="11400470"/>
@@ -2973,7 +3160,7 @@
           <w:rPr>
             <w:noProof/>
           </w:rPr>
-          <w:t>9</w:t>
+          <w:t>8</w:t>
         </w:r>
         <w:r>
           <w:rPr>
@@ -2993,8 +3180,8 @@
 </file>
 
 <file path=word/numbering.xml><?xml version="1.0" encoding="utf-8"?>
-<w:numbering xmlns:wpc="http://schemas.microsoft.com/office/word/2010/wordprocessingCanvas" xmlns:mc="http://schemas.openxmlformats.org/markup-compatibility/2006" xmlns:o="urn:schemas-microsoft-com:office:office" xmlns:r="http://schemas.openxmlformats.org/officeDocument/2006/relationships" xmlns:m="http://schemas.openxmlformats.org/officeDocument/2006/math" xmlns:v="urn:schemas-microsoft-com:vml" xmlns:wp14="http://schemas.microsoft.com/office/word/2010/wordprocessingDrawing" xmlns:wp="http://schemas.openxmlformats.org/drawingml/2006/wordprocessingDrawing" xmlns:w10="urn:schemas-microsoft-com:office:word" xmlns:w="http://schemas.openxmlformats.org/wordprocessingml/2006/main" xmlns:w14="http://schemas.microsoft.com/office/word/2010/wordml" xmlns:wpg="http://schemas.microsoft.com/office/word/2010/wordprocessingGroup" xmlns:wpi="http://schemas.microsoft.com/office/word/2010/wordprocessingInk" xmlns:wne="http://schemas.microsoft.com/office/word/2006/wordml" xmlns:wps="http://schemas.microsoft.com/office/word/2010/wordprocessingShape" mc:Ignorable="w14 wp14">
-  <w:abstractNum w:abstractNumId="0">
+<w:numbering xmlns:wpc="http://schemas.microsoft.com/office/word/2010/wordprocessingCanvas" xmlns:mc="http://schemas.openxmlformats.org/markup-compatibility/2006" xmlns:o="urn:schemas-microsoft-com:office:office" xmlns:r="http://schemas.openxmlformats.org/officeDocument/2006/relationships" xmlns:m="http://schemas.openxmlformats.org/officeDocument/2006/math" xmlns:v="urn:schemas-microsoft-com:vml" xmlns:wp14="http://schemas.microsoft.com/office/word/2010/wordprocessingDrawing" xmlns:wp="http://schemas.openxmlformats.org/drawingml/2006/wordprocessingDrawing" xmlns:w10="urn:schemas-microsoft-com:office:word" xmlns:w="http://schemas.openxmlformats.org/wordprocessingml/2006/main" xmlns:w14="http://schemas.microsoft.com/office/word/2010/wordml" xmlns:w15="http://schemas.microsoft.com/office/word/2012/wordml" xmlns:wpg="http://schemas.microsoft.com/office/word/2010/wordprocessingGroup" xmlns:wpi="http://schemas.microsoft.com/office/word/2010/wordprocessingInk" xmlns:wne="http://schemas.microsoft.com/office/word/2006/wordml" xmlns:wps="http://schemas.microsoft.com/office/word/2010/wordprocessingShape" mc:Ignorable="w14 w15 wp14">
+  <w:abstractNum w:abstractNumId="0" w15:restartNumberingAfterBreak="0">
     <w:nsid w:val="00000001"/>
     <w:multiLevelType w:val="singleLevel"/>
     <w:tmpl w:val="00000001"/>
@@ -3012,7 +3199,7 @@
       </w:pPr>
     </w:lvl>
   </w:abstractNum>
-  <w:abstractNum w:abstractNumId="1">
+  <w:abstractNum w:abstractNumId="1" w15:restartNumberingAfterBreak="0">
     <w:nsid w:val="07416C22"/>
     <w:multiLevelType w:val="hybridMultilevel"/>
     <w:tmpl w:val="2626E01A"/>
@@ -3125,7 +3312,7 @@
       </w:rPr>
     </w:lvl>
   </w:abstractNum>
-  <w:abstractNum w:abstractNumId="2">
+  <w:abstractNum w:abstractNumId="2" w15:restartNumberingAfterBreak="0">
     <w:nsid w:val="18BC0803"/>
     <w:multiLevelType w:val="hybridMultilevel"/>
     <w:tmpl w:val="42D664EA"/>
@@ -3265,7 +3452,7 @@
       </w:rPr>
     </w:lvl>
   </w:abstractNum>
-  <w:abstractNum w:abstractNumId="3">
+  <w:abstractNum w:abstractNumId="3" w15:restartNumberingAfterBreak="0">
     <w:nsid w:val="223574DC"/>
     <w:multiLevelType w:val="multilevel"/>
     <w:tmpl w:val="3EA6AFF0"/>
@@ -3387,7 +3574,7 @@
       </w:rPr>
     </w:lvl>
   </w:abstractNum>
-  <w:abstractNum w:abstractNumId="4">
+  <w:abstractNum w:abstractNumId="4" w15:restartNumberingAfterBreak="0">
     <w:nsid w:val="4C8D7B1E"/>
     <w:multiLevelType w:val="hybridMultilevel"/>
     <w:tmpl w:val="380EFDCA"/>
@@ -3503,7 +3690,7 @@
       </w:pPr>
     </w:lvl>
   </w:abstractNum>
-  <w:abstractNum w:abstractNumId="5">
+  <w:abstractNum w:abstractNumId="5" w15:restartNumberingAfterBreak="0">
     <w:nsid w:val="6ADD7E94"/>
     <w:multiLevelType w:val="hybridMultilevel"/>
     <w:tmpl w:val="E36E6E7C"/>
@@ -3619,7 +3806,7 @@
       </w:pPr>
     </w:lvl>
   </w:abstractNum>
-  <w:abstractNum w:abstractNumId="6">
+  <w:abstractNum w:abstractNumId="6" w15:restartNumberingAfterBreak="0">
     <w:nsid w:val="6BE326D4"/>
     <w:multiLevelType w:val="hybridMultilevel"/>
     <w:tmpl w:val="5B2C0ED2"/>
@@ -3759,7 +3946,7 @@
       </w:rPr>
     </w:lvl>
   </w:abstractNum>
-  <w:abstractNum w:abstractNumId="7">
+  <w:abstractNum w:abstractNumId="7" w15:restartNumberingAfterBreak="0">
     <w:nsid w:val="704B4AF1"/>
     <w:multiLevelType w:val="hybridMultilevel"/>
     <w:tmpl w:val="DAC2DFC8"/>
@@ -3899,7 +4086,7 @@
       </w:rPr>
     </w:lvl>
   </w:abstractNum>
-  <w:abstractNum w:abstractNumId="8">
+  <w:abstractNum w:abstractNumId="8" w15:restartNumberingAfterBreak="0">
     <w:nsid w:val="720D2AAC"/>
     <w:multiLevelType w:val="hybridMultilevel"/>
     <w:tmpl w:val="96A4A842"/>
@@ -3988,7 +4175,7 @@
       </w:pPr>
     </w:lvl>
   </w:abstractNum>
-  <w:abstractNum w:abstractNumId="9">
+  <w:abstractNum w:abstractNumId="9" w15:restartNumberingAfterBreak="0">
     <w:nsid w:val="78952F87"/>
     <w:multiLevelType w:val="hybridMultilevel"/>
     <w:tmpl w:val="C06EF00E"/>
@@ -4077,7 +4264,7 @@
       </w:pPr>
     </w:lvl>
   </w:abstractNum>
-  <w:abstractNum w:abstractNumId="10">
+  <w:abstractNum w:abstractNumId="10" w15:restartNumberingAfterBreak="0">
     <w:nsid w:val="7DE17BF2"/>
     <w:multiLevelType w:val="hybridMultilevel"/>
     <w:tmpl w:val="231C3AC6"/>
@@ -4254,7 +4441,7 @@
 </file>
 
 <file path=word/styles.xml><?xml version="1.0" encoding="utf-8"?>
-<w:styles xmlns:mc="http://schemas.openxmlformats.org/markup-compatibility/2006" xmlns:r="http://schemas.openxmlformats.org/officeDocument/2006/relationships" xmlns:w="http://schemas.openxmlformats.org/wordprocessingml/2006/main" xmlns:w14="http://schemas.microsoft.com/office/word/2010/wordml" mc:Ignorable="w14">
+<w:styles xmlns:mc="http://schemas.openxmlformats.org/markup-compatibility/2006" xmlns:r="http://schemas.openxmlformats.org/officeDocument/2006/relationships" xmlns:w="http://schemas.openxmlformats.org/wordprocessingml/2006/main" xmlns:w14="http://schemas.microsoft.com/office/word/2010/wordml" xmlns:w15="http://schemas.microsoft.com/office/word/2012/wordml" mc:Ignorable="w14 w15">
   <w:docDefaults>
     <w:rPrDefault>
       <w:rPr>
@@ -4270,613 +4457,378 @@
       </w:pPr>
     </w:pPrDefault>
   </w:docDefaults>
-  <w:latentStyles w:defLockedState="0" w:defUIPriority="99" w:defSemiHidden="1" w:defUnhideWhenUsed="1" w:defQFormat="0" w:count="267">
-    <w:lsdException w:name="Normal" w:semiHidden="0" w:uiPriority="0" w:unhideWhenUsed="0" w:qFormat="1"/>
-    <w:lsdException w:name="heading 1" w:semiHidden="0" w:uiPriority="0" w:unhideWhenUsed="0" w:qFormat="1"/>
-    <w:lsdException w:name="heading 2" w:uiPriority="9" w:qFormat="1"/>
-    <w:lsdException w:name="heading 3" w:uiPriority="9" w:qFormat="1"/>
-    <w:lsdException w:name="heading 4" w:uiPriority="9" w:qFormat="1"/>
-    <w:lsdException w:name="heading 5" w:uiPriority="9" w:qFormat="1"/>
-    <w:lsdException w:name="heading 6" w:uiPriority="9" w:qFormat="1"/>
-    <w:lsdException w:name="heading 7" w:uiPriority="9" w:qFormat="1"/>
-    <w:lsdException w:name="heading 8" w:uiPriority="9" w:qFormat="1"/>
-    <w:lsdException w:name="heading 9" w:uiPriority="9" w:qFormat="1"/>
-    <w:lsdException w:name="toc 1" w:uiPriority="39" w:qFormat="1"/>
-    <w:lsdException w:name="toc 2" w:uiPriority="39" w:qFormat="1"/>
-    <w:lsdException w:name="toc 3" w:uiPriority="39" w:qFormat="1"/>
-    <w:lsdException w:name="toc 4" w:uiPriority="39"/>
-    <w:lsdException w:name="toc 5" w:uiPriority="39"/>
-    <w:lsdException w:name="toc 6" w:uiPriority="39"/>
-    <w:lsdException w:name="toc 7" w:uiPriority="39"/>
-    <w:lsdException w:name="toc 8" w:uiPriority="39"/>
-    <w:lsdException w:name="toc 9" w:uiPriority="39"/>
-    <w:lsdException w:name="caption" w:uiPriority="35" w:qFormat="1"/>
-    <w:lsdException w:name="Title" w:semiHidden="0" w:uiPriority="10" w:unhideWhenUsed="0" w:qFormat="1"/>
-    <w:lsdException w:name="Default Paragraph Font" w:uiPriority="1"/>
-    <w:lsdException w:name="Body Text" w:uiPriority="0"/>
-    <w:lsdException w:name="Subtitle" w:semiHidden="0" w:uiPriority="11" w:unhideWhenUsed="0" w:qFormat="1"/>
-    <w:lsdException w:name="Body Text Indent 2" w:uiPriority="0"/>
-    <w:lsdException w:name="Strong" w:semiHidden="0" w:uiPriority="22" w:unhideWhenUsed="0" w:qFormat="1"/>
-    <w:lsdException w:name="Emphasis" w:semiHidden="0" w:uiPriority="20" w:unhideWhenUsed="0" w:qFormat="1"/>
-    <w:lsdException w:name="Table Grid" w:semiHidden="0" w:uiPriority="59" w:unhideWhenUsed="0"/>
-    <w:lsdException w:name="Placeholder Text" w:unhideWhenUsed="0"/>
-    <w:lsdException w:name="No Spacing" w:semiHidden="0" w:uiPriority="1" w:unhideWhenUsed="0" w:qFormat="1"/>
-    <w:lsdException w:name="Light Shading" w:semiHidden="0" w:uiPriority="60" w:unhideWhenUsed="0"/>
-    <w:lsdException w:name="Light List" w:semiHidden="0" w:uiPriority="61" w:unhideWhenUsed="0"/>
-    <w:lsdException w:name="Light Grid" w:semiHidden="0" w:uiPriority="62" w:unhideWhenUsed="0"/>
-    <w:lsdException w:name="Medium Shading 1" w:semiHidden="0" w:uiPriority="63" w:unhideWhenUsed="0"/>
-    <w:lsdException w:name="Medium Shading 2" w:semiHidden="0" w:uiPriority="64" w:unhideWhenUsed="0"/>
-    <w:lsdException w:name="Medium List 1" w:semiHidden="0" w:uiPriority="65" w:unhideWhenUsed="0"/>
-    <w:lsdException w:name="Medium List 2" w:semiHidden="0" w:uiPriority="66" w:unhideWhenUsed="0"/>
-    <w:lsdException w:name="Medium Grid 1" w:semiHidden="0" w:uiPriority="67" w:unhideWhenUsed="0"/>
-    <w:lsdException w:name="Medium Grid 2" w:semiHidden="0" w:uiPriority="68" w:unhideWhenUsed="0"/>
-    <w:lsdException w:name="Medium Grid 3" w:semiHidden="0" w:uiPriority="69" w:unhideWhenUsed="0"/>
-    <w:lsdException w:name="Dark List" w:semiHidden="0" w:uiPriority="70" w:unhideWhenUsed="0"/>
-    <w:lsdException w:name="Colorful Shading" w:semiHidden="0" w:uiPriority="71" w:unhideWhenUsed="0"/>
-    <w:lsdException w:name="Colorful List" w:semiHidden="0" w:uiPriority="72" w:unhideWhenUsed="0"/>
-    <w:lsdException w:name="Colorful Grid" w:semiHidden="0" w:uiPriority="73" w:unhideWhenUsed="0"/>
-    <w:lsdException w:name="Light Shading Accent 1" w:semiHidden="0" w:uiPriority="60" w:unhideWhenUsed="0"/>
-    <w:lsdException w:name="Light List Accent 1" w:semiHidden="0" w:uiPriority="61" w:unhideWhenUsed="0"/>
-    <w:lsdException w:name="Light Grid Accent 1" w:semiHidden="0" w:uiPriority="62" w:unhideWhenUsed="0"/>
-    <w:lsdException w:name="Medium Shading 1 Accent 1" w:semiHidden="0" w:uiPriority="63" w:unhideWhenUsed="0"/>
-    <w:lsdException w:name="Medium Shading 2 Accent 1" w:semiHidden="0" w:uiPriority="64" w:unhideWhenUsed="0"/>
-    <w:lsdException w:name="Medium List 1 Accent 1" w:semiHidden="0" w:uiPriority="65" w:unhideWhenUsed="0"/>
-    <w:lsdException w:name="Revision" w:unhideWhenUsed="0"/>
-    <w:lsdException w:name="List Paragraph" w:semiHidden="0" w:uiPriority="34" w:unhideWhenUsed="0" w:qFormat="1"/>
-    <w:lsdException w:name="Quote" w:semiHidden="0" w:uiPriority="29" w:unhideWhenUsed="0" w:qFormat="1"/>
-    <w:lsdException w:name="Intense Quote" w:semiHidden="0" w:uiPriority="30" w:unhideWhenUsed="0" w:qFormat="1"/>
-    <w:lsdException w:name="Medium List 2 Accent 1" w:semiHidden="0" w:uiPriority="66" w:unhideWhenUsed="0"/>
-    <w:lsdException w:name="Medium Grid 1 Accent 1" w:semiHidden="0" w:uiPriority="67" w:unhideWhenUsed="0"/>
-    <w:lsdException w:name="Medium Grid 2 Accent 1" w:semiHidden="0" w:uiPriority="68" w:unhideWhenUsed="0"/>
-    <w:lsdException w:name="Medium Grid 3 Accent 1" w:semiHidden="0" w:uiPriority="69" w:unhideWhenUsed="0"/>
-    <w:lsdException w:name="Dark List Accent 1" w:semiHidden="0" w:uiPriority="70" w:unhideWhenUsed="0"/>
-    <w:lsdException w:name="Colorful Shading Accent 1" w:semiHidden="0" w:uiPriority="71" w:unhideWhenUsed="0"/>
-    <w:lsdException w:name="Colorful List Accent 1" w:semiHidden="0" w:uiPriority="72" w:unhideWhenUsed="0"/>
-    <w:lsdException w:name="Colorful Grid Accent 1" w:semiHidden="0" w:uiPriority="73" w:unhideWhenUsed="0"/>
-    <w:lsdException w:name="Light Shading Accent 2" w:semiHidden="0" w:uiPriority="60" w:unhideWhenUsed="0"/>
-    <w:lsdException w:name="Light List Accent 2" w:semiHidden="0" w:uiPriority="61" w:unhideWhenUsed="0"/>
-    <w:lsdException w:name="Light Grid Accent 2" w:semiHidden="0" w:uiPriority="62" w:unhideWhenUsed="0"/>
-    <w:lsdException w:name="Medium Shading 1 Accent 2" w:semiHidden="0" w:uiPriority="63" w:unhideWhenUsed="0"/>
-    <w:lsdException w:name="Medium Shading 2 Accent 2" w:semiHidden="0" w:uiPriority="64" w:unhideWhenUsed="0"/>
-    <w:lsdException w:name="Medium List 1 Accent 2" w:semiHidden="0" w:uiPriority="65" w:unhideWhenUsed="0"/>
-    <w:lsdException w:name="Medium List 2 Accent 2" w:semiHidden="0" w:uiPriority="66" w:unhideWhenUsed="0"/>
-    <w:lsdException w:name="Medium Grid 1 Accent 2" w:semiHidden="0" w:uiPriority="67" w:unhideWhenUsed="0"/>
-    <w:lsdException w:name="Medium Grid 2 Accent 2" w:semiHidden="0" w:uiPriority="68" w:unhideWhenUsed="0"/>
-    <w:lsdException w:name="Medium Grid 3 Accent 2" w:semiHidden="0" w:uiPriority="69" w:unhideWhenUsed="0"/>
-    <w:lsdException w:name="Dark List Accent 2" w:semiHidden="0" w:uiPriority="70" w:unhideWhenUsed="0"/>
-    <w:lsdException w:name="Colorful Shading Accent 2" w:semiHidden="0" w:uiPriority="71" w:unhideWhenUsed="0"/>
-    <w:lsdException w:name="Colorful List Accent 2" w:semiHidden="0" w:uiPriority="72" w:unhideWhenUsed="0"/>
-    <w:lsdException w:name="Colorful Grid Accent 2" w:semiHidden="0" w:uiPriority="73" w:unhideWhenUsed="0"/>
-    <w:lsdException w:name="Light Shading Accent 3" w:semiHidden="0" w:uiPriority="60" w:unhideWhenUsed="0"/>
-    <w:lsdException w:name="Light List Accent 3" w:semiHidden="0" w:uiPriority="61" w:unhideWhenUsed="0"/>
-    <w:lsdException w:name="Light Grid Accent 3" w:semiHidden="0" w:uiPriority="62" w:unhideWhenUsed="0"/>
-    <w:lsdException w:name="Medium Shading 1 Accent 3" w:semiHidden="0" w:uiPriority="63" w:unhideWhenUsed="0"/>
-    <w:lsdException w:name="Medium Shading 2 Accent 3" w:semiHidden="0" w:uiPriority="64" w:unhideWhenUsed="0"/>
-    <w:lsdException w:name="Medium List 1 Accent 3" w:semiHidden="0" w:uiPriority="65" w:unhideWhenUsed="0"/>
-    <w:lsdException w:name="Medium List 2 Accent 3" w:semiHidden="0" w:uiPriority="66" w:unhideWhenUsed="0"/>
-    <w:lsdException w:name="Medium Grid 1 Accent 3" w:semiHidden="0" w:uiPriority="67" w:unhideWhenUsed="0"/>
-    <w:lsdException w:name="Medium Grid 2 Accent 3" w:semiHidden="0" w:uiPriority="68" w:unhideWhenUsed="0"/>
-    <w:lsdException w:name="Medium Grid 3 Accent 3" w:semiHidden="0" w:uiPriority="69" w:unhideWhenUsed="0"/>
-    <w:lsdException w:name="Dark List Accent 3" w:semiHidden="0" w:uiPriority="70" w:unhideWhenUsed="0"/>
-    <w:lsdException w:name="Colorful Shading Accent 3" w:semiHidden="0" w:uiPriority="71" w:unhideWhenUsed="0"/>
-    <w:lsdException w:name="Colorful List Accent 3" w:semiHidden="0" w:uiPriority="72" w:unhideWhenUsed="0"/>
-    <w:lsdException w:name="Colorful Grid Accent 3" w:semiHidden="0" w:uiPriority="73" w:unhideWhenUsed="0"/>
-    <w:lsdException w:name="Light Shading Accent 4" w:semiHidden="0" w:uiPriority="60" w:unhideWhenUsed="0"/>
-    <w:lsdException w:name="Light List Accent 4" w:semiHidden="0" w:uiPriority="61" w:unhideWhenUsed="0"/>
-    <w:lsdException w:name="Light Grid Accent 4" w:semiHidden="0" w:uiPriority="62" w:unhideWhenUsed="0"/>
-    <w:lsdException w:name="Medium Shading 1 Accent 4" w:semiHidden="0" w:uiPriority="63" w:unhideWhenUsed="0"/>
-    <w:lsdException w:name="Medium Shading 2 Accent 4" w:semiHidden="0" w:uiPriority="64" w:unhideWhenUsed="0"/>
-    <w:lsdException w:name="Medium List 1 Accent 4" w:semiHidden="0" w:uiPriority="65" w:unhideWhenUsed="0"/>
-    <w:lsdException w:name="Medium List 2 Accent 4" w:semiHidden="0" w:uiPriority="66" w:unhideWhenUsed="0"/>
-    <w:lsdException w:name="Medium Grid 1 Accent 4" w:semiHidden="0" w:uiPriority="67" w:unhideWhenUsed="0"/>
-    <w:lsdException w:name="Medium Grid 2 Accent 4" w:semiHidden="0" w:uiPriority="68" w:unhideWhenUsed="0"/>
-    <w:lsdException w:name="Medium Grid 3 Accent 4" w:semiHidden="0" w:uiPriority="69" w:unhideWhenUsed="0"/>
-    <w:lsdException w:name="Dark List Accent 4" w:semiHidden="0" w:uiPriority="70" w:unhideWhenUsed="0"/>
-    <w:lsdException w:name="Colorful Shading Accent 4" w:semiHidden="0" w:uiPriority="71" w:unhideWhenUsed="0"/>
-    <w:lsdException w:name="Colorful List Accent 4" w:semiHidden="0" w:uiPriority="72" w:unhideWhenUsed="0"/>
-    <w:lsdException w:name="Colorful Grid Accent 4" w:semiHidden="0" w:uiPriority="73" w:unhideWhenUsed="0"/>
-    <w:lsdException w:name="Light Shading Accent 5" w:semiHidden="0" w:uiPriority="60" w:unhideWhenUsed="0"/>
-    <w:lsdException w:name="Light List Accent 5" w:semiHidden="0" w:uiPriority="61" w:unhideWhenUsed="0"/>
-    <w:lsdException w:name="Light Grid Accent 5" w:semiHidden="0" w:uiPriority="62" w:unhideWhenUsed="0"/>
-    <w:lsdException w:name="Medium Shading 1 Accent 5" w:semiHidden="0" w:uiPriority="63" w:unhideWhenUsed="0"/>
-    <w:lsdException w:name="Medium Shading 2 Accent 5" w:semiHidden="0" w:uiPriority="64" w:unhideWhenUsed="0"/>
-    <w:lsdException w:name="Medium List 1 Accent 5" w:semiHidden="0" w:uiPriority="65" w:unhideWhenUsed="0"/>
-    <w:lsdException w:name="Medium List 2 Accent 5" w:semiHidden="0" w:uiPriority="66" w:unhideWhenUsed="0"/>
-    <w:lsdException w:name="Medium Grid 1 Accent 5" w:semiHidden="0" w:uiPriority="67" w:unhideWhenUsed="0"/>
-    <w:lsdException w:name="Medium Grid 2 Accent 5" w:semiHidden="0" w:uiPriority="68" w:unhideWhenUsed="0"/>
-    <w:lsdException w:name="Medium Grid 3 Accent 5" w:semiHidden="0" w:uiPriority="69" w:unhideWhenUsed="0"/>
-    <w:lsdException w:name="Dark List Accent 5" w:semiHidden="0" w:uiPriority="70" w:unhideWhenUsed="0"/>
-    <w:lsdException w:name="Colorful Shading Accent 5" w:semiHidden="0" w:uiPriority="71" w:unhideWhenUsed="0"/>
-    <w:lsdException w:name="Colorful List Accent 5" w:semiHidden="0" w:uiPriority="72" w:unhideWhenUsed="0"/>
-    <w:lsdException w:name="Colorful Grid Accent 5" w:semiHidden="0" w:uiPriority="73" w:unhideWhenUsed="0"/>
-    <w:lsdException w:name="Light Shading Accent 6" w:semiHidden="0" w:uiPriority="60" w:unhideWhenUsed="0"/>
-    <w:lsdException w:name="Light List Accent 6" w:semiHidden="0" w:uiPriority="61" w:unhideWhenUsed="0"/>
-    <w:lsdException w:name="Light Grid Accent 6" w:semiHidden="0" w:uiPriority="62" w:unhideWhenUsed="0"/>
-    <w:lsdException w:name="Medium Shading 1 Accent 6" w:semiHidden="0" w:uiPriority="63" w:unhideWhenUsed="0"/>
-    <w:lsdException w:name="Medium Shading 2 Accent 6" w:semiHidden="0" w:uiPriority="64" w:unhideWhenUsed="0"/>
-    <w:lsdException w:name="Medium List 1 Accent 6" w:semiHidden="0" w:uiPriority="65" w:unhideWhenUsed="0"/>
-    <w:lsdException w:name="Medium List 2 Accent 6" w:semiHidden="0" w:uiPriority="66" w:unhideWhenUsed="0"/>
-    <w:lsdException w:name="Medium Grid 1 Accent 6" w:semiHidden="0" w:uiPriority="67" w:unhideWhenUsed="0"/>
-    <w:lsdException w:name="Medium Grid 2 Accent 6" w:semiHidden="0" w:uiPriority="68" w:unhideWhenUsed="0"/>
-    <w:lsdException w:name="Medium Grid 3 Accent 6" w:semiHidden="0" w:uiPriority="69" w:unhideWhenUsed="0"/>
-    <w:lsdException w:name="Dark List Accent 6" w:semiHidden="0" w:uiPriority="70" w:unhideWhenUsed="0"/>
-    <w:lsdException w:name="Colorful Shading Accent 6" w:semiHidden="0" w:uiPriority="71" w:unhideWhenUsed="0"/>
-    <w:lsdException w:name="Colorful List Accent 6" w:semiHidden="0" w:uiPriority="72" w:unhideWhenUsed="0"/>
-    <w:lsdException w:name="Colorful Grid Accent 6" w:semiHidden="0" w:uiPriority="73" w:unhideWhenUsed="0"/>
-    <w:lsdException w:name="Subtle Emphasis" w:semiHidden="0" w:uiPriority="19" w:unhideWhenUsed="0" w:qFormat="1"/>
-    <w:lsdException w:name="Intense Emphasis" w:semiHidden="0" w:uiPriority="21" w:unhideWhenUsed="0" w:qFormat="1"/>
-    <w:lsdException w:name="Subtle Reference" w:semiHidden="0" w:uiPriority="31" w:unhideWhenUsed="0" w:qFormat="1"/>
-    <w:lsdException w:name="Intense Reference" w:semiHidden="0" w:uiPriority="32" w:unhideWhenUsed="0" w:qFormat="1"/>
-    <w:lsdException w:name="Book Title" w:semiHidden="0" w:uiPriority="33" w:unhideWhenUsed="0" w:qFormat="1"/>
-    <w:lsdException w:name="Bibliography" w:uiPriority="37"/>
-    <w:lsdException w:name="TOC Heading" w:uiPriority="39" w:qFormat="1"/>
-  </w:latentStyles>
-  <w:style w:type="paragraph" w:default="1" w:styleId="Normal">
-    <w:name w:val="Normal"/>
-    <w:qFormat/>
-  </w:style>
-  <w:style w:type="paragraph" w:styleId="Ttulo1">
-    <w:name w:val="heading 1"/>
-    <w:basedOn w:val="Normal"/>
-    <w:next w:val="Normal"/>
-    <w:link w:val="Ttulo1Char"/>
-    <w:qFormat/>
-    <w:rsid w:val="00530BD3"/>
-    <w:pPr>
-      <w:keepNext/>
-      <w:widowControl w:val="0"/>
-      <w:numPr>
-        <w:numId w:val="1"/>
-      </w:numPr>
-      <w:suppressAutoHyphens/>
-      <w:spacing w:before="480" w:after="240" w:line="480" w:lineRule="auto"/>
-      <w:ind w:left="-360" w:firstLine="0"/>
-      <w:outlineLvl w:val="0"/>
-    </w:pPr>
-    <w:rPr>
-      <w:rFonts w:ascii="Arial" w:eastAsia="Times New Roman" w:hAnsi="Arial" w:cs="Times New Roman"/>
-      <w:b/>
-      <w:caps/>
-      <w:kern w:val="1"/>
-      <w:sz w:val="28"/>
-      <w:szCs w:val="20"/>
-      <w:lang w:eastAsia="ar-SA"/>
-    </w:rPr>
-  </w:style>
-  <w:style w:type="character" w:default="1" w:styleId="Fontepargpadro">
-    <w:name w:val="Default Paragraph Font"/>
-    <w:uiPriority w:val="1"/>
-    <w:semiHidden/>
-    <w:unhideWhenUsed/>
-  </w:style>
-  <w:style w:type="table" w:default="1" w:styleId="Tabelanormal">
-    <w:name w:val="Normal Table"/>
-    <w:uiPriority w:val="99"/>
-    <w:semiHidden/>
-    <w:unhideWhenUsed/>
-    <w:tblPr>
-      <w:tblInd w:w="0" w:type="dxa"/>
-      <w:tblCellMar>
-        <w:top w:w="0" w:type="dxa"/>
-        <w:left w:w="108" w:type="dxa"/>
-        <w:bottom w:w="0" w:type="dxa"/>
-        <w:right w:w="108" w:type="dxa"/>
-      </w:tblCellMar>
-    </w:tblPr>
-  </w:style>
-  <w:style w:type="numbering" w:default="1" w:styleId="Semlista">
-    <w:name w:val="No List"/>
-    <w:uiPriority w:val="99"/>
-    <w:semiHidden/>
-    <w:unhideWhenUsed/>
-  </w:style>
-  <w:style w:type="paragraph" w:styleId="Cabealho">
-    <w:name w:val="header"/>
-    <w:basedOn w:val="Normal"/>
-    <w:link w:val="CabealhoChar"/>
-    <w:uiPriority w:val="99"/>
-    <w:unhideWhenUsed/>
-    <w:rsid w:val="00BD4545"/>
-    <w:pPr>
-      <w:tabs>
-        <w:tab w:val="center" w:pos="4252"/>
-        <w:tab w:val="right" w:pos="8504"/>
-      </w:tabs>
-      <w:spacing w:after="0" w:line="240" w:lineRule="auto"/>
-    </w:pPr>
-  </w:style>
-  <w:style w:type="character" w:customStyle="1" w:styleId="CabealhoChar">
-    <w:name w:val="Cabeçalho Char"/>
-    <w:basedOn w:val="Fontepargpadro"/>
-    <w:link w:val="Cabealho"/>
-    <w:uiPriority w:val="99"/>
-    <w:rsid w:val="00BD4545"/>
-  </w:style>
-  <w:style w:type="paragraph" w:styleId="Rodap">
-    <w:name w:val="footer"/>
-    <w:basedOn w:val="Normal"/>
-    <w:link w:val="RodapChar"/>
-    <w:uiPriority w:val="99"/>
-    <w:unhideWhenUsed/>
-    <w:rsid w:val="00BD4545"/>
-    <w:pPr>
-      <w:tabs>
-        <w:tab w:val="center" w:pos="4252"/>
-        <w:tab w:val="right" w:pos="8504"/>
-      </w:tabs>
-      <w:spacing w:after="0" w:line="240" w:lineRule="auto"/>
-    </w:pPr>
-  </w:style>
-  <w:style w:type="character" w:customStyle="1" w:styleId="RodapChar">
-    <w:name w:val="Rodapé Char"/>
-    <w:basedOn w:val="Fontepargpadro"/>
-    <w:link w:val="Rodap"/>
-    <w:uiPriority w:val="99"/>
-    <w:rsid w:val="00BD4545"/>
-  </w:style>
-  <w:style w:type="paragraph" w:styleId="Textodebalo">
-    <w:name w:val="Balloon Text"/>
-    <w:basedOn w:val="Normal"/>
-    <w:link w:val="TextodebaloChar"/>
-    <w:uiPriority w:val="99"/>
-    <w:semiHidden/>
-    <w:unhideWhenUsed/>
-    <w:rsid w:val="007778D9"/>
-    <w:pPr>
-      <w:spacing w:after="0" w:line="240" w:lineRule="auto"/>
-    </w:pPr>
-    <w:rPr>
-      <w:rFonts w:ascii="Tahoma" w:hAnsi="Tahoma" w:cs="Tahoma"/>
-      <w:sz w:val="16"/>
-      <w:szCs w:val="16"/>
-    </w:rPr>
-  </w:style>
-  <w:style w:type="character" w:customStyle="1" w:styleId="TextodebaloChar">
-    <w:name w:val="Texto de balão Char"/>
-    <w:basedOn w:val="Fontepargpadro"/>
-    <w:link w:val="Textodebalo"/>
-    <w:uiPriority w:val="99"/>
-    <w:semiHidden/>
-    <w:rsid w:val="007778D9"/>
-    <w:rPr>
-      <w:rFonts w:ascii="Tahoma" w:hAnsi="Tahoma" w:cs="Tahoma"/>
-      <w:sz w:val="16"/>
-      <w:szCs w:val="16"/>
-    </w:rPr>
-  </w:style>
-  <w:style w:type="paragraph" w:styleId="PargrafodaLista">
-    <w:name w:val="List Paragraph"/>
-    <w:basedOn w:val="Normal"/>
-    <w:uiPriority w:val="34"/>
-    <w:qFormat/>
-    <w:rsid w:val="009505B2"/>
-    <w:pPr>
-      <w:ind w:left="720"/>
-      <w:contextualSpacing/>
-    </w:pPr>
-  </w:style>
-  <w:style w:type="character" w:customStyle="1" w:styleId="Ttulo1Char">
-    <w:name w:val="Título 1 Char"/>
-    <w:basedOn w:val="Fontepargpadro"/>
-    <w:link w:val="Ttulo1"/>
-    <w:rsid w:val="00530BD3"/>
-    <w:rPr>
-      <w:rFonts w:ascii="Arial" w:eastAsia="Times New Roman" w:hAnsi="Arial" w:cs="Times New Roman"/>
-      <w:b/>
-      <w:caps/>
-      <w:kern w:val="1"/>
-      <w:sz w:val="28"/>
-      <w:szCs w:val="20"/>
-      <w:lang w:eastAsia="ar-SA"/>
-    </w:rPr>
-  </w:style>
-  <w:style w:type="paragraph" w:customStyle="1" w:styleId="Ttulosemnmero">
-    <w:name w:val="Título sem número"/>
-    <w:basedOn w:val="Ttulo1"/>
-    <w:rsid w:val="00530BD3"/>
-    <w:pPr>
-      <w:numPr>
-        <w:numId w:val="0"/>
-      </w:numPr>
-    </w:pPr>
-  </w:style>
-  <w:style w:type="paragraph" w:styleId="Recuodecorpodetexto2">
-    <w:name w:val="Body Text Indent 2"/>
-    <w:basedOn w:val="Normal"/>
-    <w:link w:val="Recuodecorpodetexto2Char"/>
-    <w:rsid w:val="00530BD3"/>
-    <w:pPr>
-      <w:spacing w:after="0" w:line="480" w:lineRule="auto"/>
-      <w:ind w:left="720"/>
-      <w:jc w:val="both"/>
-    </w:pPr>
-    <w:rPr>
-      <w:rFonts w:ascii="Times New Roman" w:eastAsia="Times New Roman" w:hAnsi="Times New Roman" w:cs="Times New Roman"/>
-      <w:sz w:val="28"/>
-      <w:szCs w:val="24"/>
-    </w:rPr>
-  </w:style>
-  <w:style w:type="character" w:customStyle="1" w:styleId="Recuodecorpodetexto2Char">
-    <w:name w:val="Recuo de corpo de texto 2 Char"/>
-    <w:basedOn w:val="Fontepargpadro"/>
-    <w:link w:val="Recuodecorpodetexto2"/>
-    <w:rsid w:val="00530BD3"/>
-    <w:rPr>
-      <w:rFonts w:ascii="Times New Roman" w:eastAsia="Times New Roman" w:hAnsi="Times New Roman" w:cs="Times New Roman"/>
-      <w:sz w:val="28"/>
-      <w:szCs w:val="24"/>
-      <w:lang w:eastAsia="pt-BR"/>
-    </w:rPr>
-  </w:style>
-  <w:style w:type="paragraph" w:styleId="Corpodetexto">
-    <w:name w:val="Body Text"/>
-    <w:basedOn w:val="Normal"/>
-    <w:link w:val="CorpodetextoChar"/>
-    <w:rsid w:val="00530BD3"/>
-    <w:pPr>
-      <w:spacing w:after="0" w:line="240" w:lineRule="auto"/>
-    </w:pPr>
-    <w:rPr>
-      <w:rFonts w:ascii="Times New Roman" w:eastAsia="Times New Roman" w:hAnsi="Times New Roman" w:cs="Times New Roman"/>
-      <w:sz w:val="24"/>
-      <w:szCs w:val="20"/>
-    </w:rPr>
-  </w:style>
-  <w:style w:type="character" w:customStyle="1" w:styleId="CorpodetextoChar">
-    <w:name w:val="Corpo de texto Char"/>
-    <w:basedOn w:val="Fontepargpadro"/>
-    <w:link w:val="Corpodetexto"/>
-    <w:rsid w:val="00530BD3"/>
-    <w:rPr>
-      <w:rFonts w:ascii="Times New Roman" w:eastAsia="Times New Roman" w:hAnsi="Times New Roman" w:cs="Times New Roman"/>
-      <w:sz w:val="24"/>
-      <w:szCs w:val="20"/>
-      <w:lang w:eastAsia="pt-BR"/>
-    </w:rPr>
-  </w:style>
-  <w:style w:type="paragraph" w:styleId="CabealhodoSumrio">
-    <w:name w:val="TOC Heading"/>
-    <w:basedOn w:val="Ttulo1"/>
-    <w:next w:val="Normal"/>
-    <w:uiPriority w:val="39"/>
-    <w:semiHidden/>
-    <w:unhideWhenUsed/>
-    <w:qFormat/>
-    <w:rsid w:val="00846BF9"/>
-    <w:pPr>
-      <w:keepLines/>
-      <w:widowControl/>
-      <w:numPr>
-        <w:numId w:val="0"/>
-      </w:numPr>
-      <w:suppressAutoHyphens w:val="0"/>
-      <w:spacing w:after="0" w:line="276" w:lineRule="auto"/>
-      <w:outlineLvl w:val="9"/>
-    </w:pPr>
-    <w:rPr>
-      <w:rFonts w:asciiTheme="majorHAnsi" w:eastAsiaTheme="majorEastAsia" w:hAnsiTheme="majorHAnsi" w:cstheme="majorBidi"/>
-      <w:bCs/>
-      <w:caps w:val="0"/>
-      <w:color w:val="365F91" w:themeColor="accent1" w:themeShade="BF"/>
-      <w:kern w:val="0"/>
-      <w:szCs w:val="28"/>
-      <w:lang w:eastAsia="en-US"/>
-    </w:rPr>
-  </w:style>
-  <w:style w:type="paragraph" w:styleId="Sumrio1">
-    <w:name w:val="toc 1"/>
-    <w:basedOn w:val="Normal"/>
-    <w:next w:val="Normal"/>
-    <w:autoRedefine/>
-    <w:uiPriority w:val="39"/>
-    <w:unhideWhenUsed/>
-    <w:qFormat/>
-    <w:rsid w:val="00846BF9"/>
-    <w:pPr>
-      <w:spacing w:after="100"/>
-    </w:pPr>
-  </w:style>
-  <w:style w:type="character" w:styleId="Hyperlink">
-    <w:name w:val="Hyperlink"/>
-    <w:basedOn w:val="Fontepargpadro"/>
-    <w:uiPriority w:val="99"/>
-    <w:unhideWhenUsed/>
-    <w:rsid w:val="00846BF9"/>
-    <w:rPr>
-      <w:color w:val="0000FF" w:themeColor="hyperlink"/>
-      <w:u w:val="single"/>
-    </w:rPr>
-  </w:style>
-  <w:style w:type="paragraph" w:styleId="Sumrio2">
-    <w:name w:val="toc 2"/>
-    <w:basedOn w:val="Normal"/>
-    <w:next w:val="Normal"/>
-    <w:autoRedefine/>
-    <w:uiPriority w:val="39"/>
-    <w:semiHidden/>
-    <w:unhideWhenUsed/>
-    <w:qFormat/>
-    <w:rsid w:val="00846BF9"/>
-    <w:pPr>
-      <w:spacing w:after="100"/>
-      <w:ind w:left="220"/>
-    </w:pPr>
-  </w:style>
-  <w:style w:type="paragraph" w:styleId="Sumrio3">
-    <w:name w:val="toc 3"/>
-    <w:basedOn w:val="Normal"/>
-    <w:next w:val="Normal"/>
-    <w:autoRedefine/>
-    <w:uiPriority w:val="39"/>
-    <w:semiHidden/>
-    <w:unhideWhenUsed/>
-    <w:qFormat/>
-    <w:rsid w:val="00846BF9"/>
-    <w:pPr>
-      <w:spacing w:after="100"/>
-      <w:ind w:left="440"/>
-    </w:pPr>
-  </w:style>
-</w:styles>
-</file>
-
-<file path=word/stylesWithEffects.xml><?xml version="1.0" encoding="utf-8"?>
-<w:styles xmlns:wpc="http://schemas.microsoft.com/office/word/2010/wordprocessingCanvas" xmlns:mc="http://schemas.openxmlformats.org/markup-compatibility/2006" xmlns:o="urn:schemas-microsoft-com:office:office" xmlns:r="http://schemas.openxmlformats.org/officeDocument/2006/relationships" xmlns:m="http://schemas.openxmlformats.org/officeDocument/2006/math" xmlns:v="urn:schemas-microsoft-com:vml" xmlns:wp14="http://schemas.microsoft.com/office/word/2010/wordprocessingDrawing" xmlns:wp="http://schemas.openxmlformats.org/drawingml/2006/wordprocessingDrawing" xmlns:w10="urn:schemas-microsoft-com:office:word" xmlns:w="http://schemas.openxmlformats.org/wordprocessingml/2006/main" xmlns:w14="http://schemas.microsoft.com/office/word/2010/wordml" xmlns:wpg="http://schemas.microsoft.com/office/word/2010/wordprocessingGroup" xmlns:wpi="http://schemas.microsoft.com/office/word/2010/wordprocessingInk" xmlns:wne="http://schemas.microsoft.com/office/word/2006/wordml" xmlns:wps="http://schemas.microsoft.com/office/word/2010/wordprocessingShape" mc:Ignorable="w14 wp14">
-  <w:docDefaults>
-    <w:rPrDefault>
-      <w:rPr>
-        <w:rFonts w:asciiTheme="minorHAnsi" w:eastAsiaTheme="minorEastAsia" w:hAnsiTheme="minorHAnsi" w:cstheme="minorBidi"/>
-        <w:sz w:val="22"/>
-        <w:szCs w:val="22"/>
-        <w:lang w:val="pt-BR" w:eastAsia="pt-BR" w:bidi="ar-SA"/>
-      </w:rPr>
-    </w:rPrDefault>
-    <w:pPrDefault>
-      <w:pPr>
-        <w:spacing w:after="200" w:line="276" w:lineRule="auto"/>
-      </w:pPr>
-    </w:pPrDefault>
-  </w:docDefaults>
-  <w:latentStyles w:defLockedState="0" w:defUIPriority="99" w:defSemiHidden="1" w:defUnhideWhenUsed="1" w:defQFormat="0" w:count="267">
-    <w:lsdException w:name="Normal" w:semiHidden="0" w:uiPriority="0" w:unhideWhenUsed="0" w:qFormat="1"/>
-    <w:lsdException w:name="heading 1" w:semiHidden="0" w:uiPriority="0" w:unhideWhenUsed="0" w:qFormat="1"/>
-    <w:lsdException w:name="heading 2" w:uiPriority="9" w:qFormat="1"/>
-    <w:lsdException w:name="heading 3" w:uiPriority="9" w:qFormat="1"/>
-    <w:lsdException w:name="heading 4" w:uiPriority="9" w:qFormat="1"/>
-    <w:lsdException w:name="heading 5" w:uiPriority="9" w:qFormat="1"/>
-    <w:lsdException w:name="heading 6" w:uiPriority="9" w:qFormat="1"/>
-    <w:lsdException w:name="heading 7" w:uiPriority="9" w:qFormat="1"/>
-    <w:lsdException w:name="heading 8" w:uiPriority="9" w:qFormat="1"/>
-    <w:lsdException w:name="heading 9" w:uiPriority="9" w:qFormat="1"/>
-    <w:lsdException w:name="toc 1" w:uiPriority="39" w:qFormat="1"/>
-    <w:lsdException w:name="toc 2" w:uiPriority="39" w:qFormat="1"/>
-    <w:lsdException w:name="toc 3" w:uiPriority="39" w:qFormat="1"/>
-    <w:lsdException w:name="toc 4" w:uiPriority="39"/>
-    <w:lsdException w:name="toc 5" w:uiPriority="39"/>
-    <w:lsdException w:name="toc 6" w:uiPriority="39"/>
-    <w:lsdException w:name="toc 7" w:uiPriority="39"/>
-    <w:lsdException w:name="toc 8" w:uiPriority="39"/>
-    <w:lsdException w:name="toc 9" w:uiPriority="39"/>
-    <w:lsdException w:name="caption" w:uiPriority="35" w:qFormat="1"/>
-    <w:lsdException w:name="Title" w:semiHidden="0" w:uiPriority="10" w:unhideWhenUsed="0" w:qFormat="1"/>
-    <w:lsdException w:name="Default Paragraph Font" w:uiPriority="1"/>
-    <w:lsdException w:name="Body Text" w:uiPriority="0"/>
-    <w:lsdException w:name="Subtitle" w:semiHidden="0" w:uiPriority="11" w:unhideWhenUsed="0" w:qFormat="1"/>
-    <w:lsdException w:name="Body Text Indent 2" w:uiPriority="0"/>
-    <w:lsdException w:name="Strong" w:semiHidden="0" w:uiPriority="22" w:unhideWhenUsed="0" w:qFormat="1"/>
-    <w:lsdException w:name="Emphasis" w:semiHidden="0" w:uiPriority="20" w:unhideWhenUsed="0" w:qFormat="1"/>
-    <w:lsdException w:name="Table Grid" w:semiHidden="0" w:uiPriority="59" w:unhideWhenUsed="0"/>
-    <w:lsdException w:name="Placeholder Text" w:unhideWhenUsed="0"/>
-    <w:lsdException w:name="No Spacing" w:semiHidden="0" w:uiPriority="1" w:unhideWhenUsed="0" w:qFormat="1"/>
-    <w:lsdException w:name="Light Shading" w:semiHidden="0" w:uiPriority="60" w:unhideWhenUsed="0"/>
-    <w:lsdException w:name="Light List" w:semiHidden="0" w:uiPriority="61" w:unhideWhenUsed="0"/>
-    <w:lsdException w:name="Light Grid" w:semiHidden="0" w:uiPriority="62" w:unhideWhenUsed="0"/>
-    <w:lsdException w:name="Medium Shading 1" w:semiHidden="0" w:uiPriority="63" w:unhideWhenUsed="0"/>
-    <w:lsdException w:name="Medium Shading 2" w:semiHidden="0" w:uiPriority="64" w:unhideWhenUsed="0"/>
-    <w:lsdException w:name="Medium List 1" w:semiHidden="0" w:uiPriority="65" w:unhideWhenUsed="0"/>
-    <w:lsdException w:name="Medium List 2" w:semiHidden="0" w:uiPriority="66" w:unhideWhenUsed="0"/>
-    <w:lsdException w:name="Medium Grid 1" w:semiHidden="0" w:uiPriority="67" w:unhideWhenUsed="0"/>
-    <w:lsdException w:name="Medium Grid 2" w:semiHidden="0" w:uiPriority="68" w:unhideWhenUsed="0"/>
-    <w:lsdException w:name="Medium Grid 3" w:semiHidden="0" w:uiPriority="69" w:unhideWhenUsed="0"/>
-    <w:lsdException w:name="Dark List" w:semiHidden="0" w:uiPriority="70" w:unhideWhenUsed="0"/>
-    <w:lsdException w:name="Colorful Shading" w:semiHidden="0" w:uiPriority="71" w:unhideWhenUsed="0"/>
-    <w:lsdException w:name="Colorful List" w:semiHidden="0" w:uiPriority="72" w:unhideWhenUsed="0"/>
-    <w:lsdException w:name="Colorful Grid" w:semiHidden="0" w:uiPriority="73" w:unhideWhenUsed="0"/>
-    <w:lsdException w:name="Light Shading Accent 1" w:semiHidden="0" w:uiPriority="60" w:unhideWhenUsed="0"/>
-    <w:lsdException w:name="Light List Accent 1" w:semiHidden="0" w:uiPriority="61" w:unhideWhenUsed="0"/>
-    <w:lsdException w:name="Light Grid Accent 1" w:semiHidden="0" w:uiPriority="62" w:unhideWhenUsed="0"/>
-    <w:lsdException w:name="Medium Shading 1 Accent 1" w:semiHidden="0" w:uiPriority="63" w:unhideWhenUsed="0"/>
-    <w:lsdException w:name="Medium Shading 2 Accent 1" w:semiHidden="0" w:uiPriority="64" w:unhideWhenUsed="0"/>
-    <w:lsdException w:name="Medium List 1 Accent 1" w:semiHidden="0" w:uiPriority="65" w:unhideWhenUsed="0"/>
-    <w:lsdException w:name="Revision" w:unhideWhenUsed="0"/>
-    <w:lsdException w:name="List Paragraph" w:semiHidden="0" w:uiPriority="34" w:unhideWhenUsed="0" w:qFormat="1"/>
-    <w:lsdException w:name="Quote" w:semiHidden="0" w:uiPriority="29" w:unhideWhenUsed="0" w:qFormat="1"/>
-    <w:lsdException w:name="Intense Quote" w:semiHidden="0" w:uiPriority="30" w:unhideWhenUsed="0" w:qFormat="1"/>
-    <w:lsdException w:name="Medium List 2 Accent 1" w:semiHidden="0" w:uiPriority="66" w:unhideWhenUsed="0"/>
-    <w:lsdException w:name="Medium Grid 1 Accent 1" w:semiHidden="0" w:uiPriority="67" w:unhideWhenUsed="0"/>
-    <w:lsdException w:name="Medium Grid 2 Accent 1" w:semiHidden="0" w:uiPriority="68" w:unhideWhenUsed="0"/>
-    <w:lsdException w:name="Medium Grid 3 Accent 1" w:semiHidden="0" w:uiPriority="69" w:unhideWhenUsed="0"/>
-    <w:lsdException w:name="Dark List Accent 1" w:semiHidden="0" w:uiPriority="70" w:unhideWhenUsed="0"/>
-    <w:lsdException w:name="Colorful Shading Accent 1" w:semiHidden="0" w:uiPriority="71" w:unhideWhenUsed="0"/>
-    <w:lsdException w:name="Colorful List Accent 1" w:semiHidden="0" w:uiPriority="72" w:unhideWhenUsed="0"/>
-    <w:lsdException w:name="Colorful Grid Accent 1" w:semiHidden="0" w:uiPriority="73" w:unhideWhenUsed="0"/>
-    <w:lsdException w:name="Light Shading Accent 2" w:semiHidden="0" w:uiPriority="60" w:unhideWhenUsed="0"/>
-    <w:lsdException w:name="Light List Accent 2" w:semiHidden="0" w:uiPriority="61" w:unhideWhenUsed="0"/>
-    <w:lsdException w:name="Light Grid Accent 2" w:semiHidden="0" w:uiPriority="62" w:unhideWhenUsed="0"/>
-    <w:lsdException w:name="Medium Shading 1 Accent 2" w:semiHidden="0" w:uiPriority="63" w:unhideWhenUsed="0"/>
-    <w:lsdException w:name="Medium Shading 2 Accent 2" w:semiHidden="0" w:uiPriority="64" w:unhideWhenUsed="0"/>
-    <w:lsdException w:name="Medium List 1 Accent 2" w:semiHidden="0" w:uiPriority="65" w:unhideWhenUsed="0"/>
-    <w:lsdException w:name="Medium List 2 Accent 2" w:semiHidden="0" w:uiPriority="66" w:unhideWhenUsed="0"/>
-    <w:lsdException w:name="Medium Grid 1 Accent 2" w:semiHidden="0" w:uiPriority="67" w:unhideWhenUsed="0"/>
-    <w:lsdException w:name="Medium Grid 2 Accent 2" w:semiHidden="0" w:uiPriority="68" w:unhideWhenUsed="0"/>
-    <w:lsdException w:name="Medium Grid 3 Accent 2" w:semiHidden="0" w:uiPriority="69" w:unhideWhenUsed="0"/>
-    <w:lsdException w:name="Dark List Accent 2" w:semiHidden="0" w:uiPriority="70" w:unhideWhenUsed="0"/>
-    <w:lsdException w:name="Colorful Shading Accent 2" w:semiHidden="0" w:uiPriority="71" w:unhideWhenUsed="0"/>
-    <w:lsdException w:name="Colorful List Accent 2" w:semiHidden="0" w:uiPriority="72" w:unhideWhenUsed="0"/>
-    <w:lsdException w:name="Colorful Grid Accent 2" w:semiHidden="0" w:uiPriority="73" w:unhideWhenUsed="0"/>
-    <w:lsdException w:name="Light Shading Accent 3" w:semiHidden="0" w:uiPriority="60" w:unhideWhenUsed="0"/>
-    <w:lsdException w:name="Light List Accent 3" w:semiHidden="0" w:uiPriority="61" w:unhideWhenUsed="0"/>
-    <w:lsdException w:name="Light Grid Accent 3" w:semiHidden="0" w:uiPriority="62" w:unhideWhenUsed="0"/>
-    <w:lsdException w:name="Medium Shading 1 Accent 3" w:semiHidden="0" w:uiPriority="63" w:unhideWhenUsed="0"/>
-    <w:lsdException w:name="Medium Shading 2 Accent 3" w:semiHidden="0" w:uiPriority="64" w:unhideWhenUsed="0"/>
-    <w:lsdException w:name="Medium List 1 Accent 3" w:semiHidden="0" w:uiPriority="65" w:unhideWhenUsed="0"/>
-    <w:lsdException w:name="Medium List 2 Accent 3" w:semiHidden="0" w:uiPriority="66" w:unhideWhenUsed="0"/>
-    <w:lsdException w:name="Medium Grid 1 Accent 3" w:semiHidden="0" w:uiPriority="67" w:unhideWhenUsed="0"/>
-    <w:lsdException w:name="Medium Grid 2 Accent 3" w:semiHidden="0" w:uiPriority="68" w:unhideWhenUsed="0"/>
-    <w:lsdException w:name="Medium Grid 3 Accent 3" w:semiHidden="0" w:uiPriority="69" w:unhideWhenUsed="0"/>
-    <w:lsdException w:name="Dark List Accent 3" w:semiHidden="0" w:uiPriority="70" w:unhideWhenUsed="0"/>
-    <w:lsdException w:name="Colorful Shading Accent 3" w:semiHidden="0" w:uiPriority="71" w:unhideWhenUsed="0"/>
-    <w:lsdException w:name="Colorful List Accent 3" w:semiHidden="0" w:uiPriority="72" w:unhideWhenUsed="0"/>
-    <w:lsdException w:name="Colorful Grid Accent 3" w:semiHidden="0" w:uiPriority="73" w:unhideWhenUsed="0"/>
-    <w:lsdException w:name="Light Shading Accent 4" w:semiHidden="0" w:uiPriority="60" w:unhideWhenUsed="0"/>
-    <w:lsdException w:name="Light List Accent 4" w:semiHidden="0" w:uiPriority="61" w:unhideWhenUsed="0"/>
-    <w:lsdException w:name="Light Grid Accent 4" w:semiHidden="0" w:uiPriority="62" w:unhideWhenUsed="0"/>
-    <w:lsdException w:name="Medium Shading 1 Accent 4" w:semiHidden="0" w:uiPriority="63" w:unhideWhenUsed="0"/>
-    <w:lsdException w:name="Medium Shading 2 Accent 4" w:semiHidden="0" w:uiPriority="64" w:unhideWhenUsed="0"/>
-    <w:lsdException w:name="Medium List 1 Accent 4" w:semiHidden="0" w:uiPriority="65" w:unhideWhenUsed="0"/>
-    <w:lsdException w:name="Medium List 2 Accent 4" w:semiHidden="0" w:uiPriority="66" w:unhideWhenUsed="0"/>
-    <w:lsdException w:name="Medium Grid 1 Accent 4" w:semiHidden="0" w:uiPriority="67" w:unhideWhenUsed="0"/>
-    <w:lsdException w:name="Medium Grid 2 Accent 4" w:semiHidden="0" w:uiPriority="68" w:unhideWhenUsed="0"/>
-    <w:lsdException w:name="Medium Grid 3 Accent 4" w:semiHidden="0" w:uiPriority="69" w:unhideWhenUsed="0"/>
-    <w:lsdException w:name="Dark List Accent 4" w:semiHidden="0" w:uiPriority="70" w:unhideWhenUsed="0"/>
-    <w:lsdException w:name="Colorful Shading Accent 4" w:semiHidden="0" w:uiPriority="71" w:unhideWhenUsed="0"/>
-    <w:lsdException w:name="Colorful List Accent 4" w:semiHidden="0" w:uiPriority="72" w:unhideWhenUsed="0"/>
-    <w:lsdException w:name="Colorful Grid Accent 4" w:semiHidden="0" w:uiPriority="73" w:unhideWhenUsed="0"/>
-    <w:lsdException w:name="Light Shading Accent 5" w:semiHidden="0" w:uiPriority="60" w:unhideWhenUsed="0"/>
-    <w:lsdException w:name="Light List Accent 5" w:semiHidden="0" w:uiPriority="61" w:unhideWhenUsed="0"/>
-    <w:lsdException w:name="Light Grid Accent 5" w:semiHidden="0" w:uiPriority="62" w:unhideWhenUsed="0"/>
-    <w:lsdException w:name="Medium Shading 1 Accent 5" w:semiHidden="0" w:uiPriority="63" w:unhideWhenUsed="0"/>
-    <w:lsdException w:name="Medium Shading 2 Accent 5" w:semiHidden="0" w:uiPriority="64" w:unhideWhenUsed="0"/>
-    <w:lsdException w:name="Medium List 1 Accent 5" w:semiHidden="0" w:uiPriority="65" w:unhideWhenUsed="0"/>
-    <w:lsdException w:name="Medium List 2 Accent 5" w:semiHidden="0" w:uiPriority="66" w:unhideWhenUsed="0"/>
-    <w:lsdException w:name="Medium Grid 1 Accent 5" w:semiHidden="0" w:uiPriority="67" w:unhideWhenUsed="0"/>
-    <w:lsdException w:name="Medium Grid 2 Accent 5" w:semiHidden="0" w:uiPriority="68" w:unhideWhenUsed="0"/>
-    <w:lsdException w:name="Medium Grid 3 Accent 5" w:semiHidden="0" w:uiPriority="69" w:unhideWhenUsed="0"/>
-    <w:lsdException w:name="Dark List Accent 5" w:semiHidden="0" w:uiPriority="70" w:unhideWhenUsed="0"/>
-    <w:lsdException w:name="Colorful Shading Accent 5" w:semiHidden="0" w:uiPriority="71" w:unhideWhenUsed="0"/>
-    <w:lsdException w:name="Colorful List Accent 5" w:semiHidden="0" w:uiPriority="72" w:unhideWhenUsed="0"/>
-    <w:lsdException w:name="Colorful Grid Accent 5" w:semiHidden="0" w:uiPriority="73" w:unhideWhenUsed="0"/>
-    <w:lsdException w:name="Light Shading Accent 6" w:semiHidden="0" w:uiPriority="60" w:unhideWhenUsed="0"/>
-    <w:lsdException w:name="Light List Accent 6" w:semiHidden="0" w:uiPriority="61" w:unhideWhenUsed="0"/>
-    <w:lsdException w:name="Light Grid Accent 6" w:semiHidden="0" w:uiPriority="62" w:unhideWhenUsed="0"/>
-    <w:lsdException w:name="Medium Shading 1 Accent 6" w:semiHidden="0" w:uiPriority="63" w:unhideWhenUsed="0"/>
-    <w:lsdException w:name="Medium Shading 2 Accent 6" w:semiHidden="0" w:uiPriority="64" w:unhideWhenUsed="0"/>
-    <w:lsdException w:name="Medium List 1 Accent 6" w:semiHidden="0" w:uiPriority="65" w:unhideWhenUsed="0"/>
-    <w:lsdException w:name="Medium List 2 Accent 6" w:semiHidden="0" w:uiPriority="66" w:unhideWhenUsed="0"/>
-    <w:lsdException w:name="Medium Grid 1 Accent 6" w:semiHidden="0" w:uiPriority="67" w:unhideWhenUsed="0"/>
-    <w:lsdException w:name="Medium Grid 2 Accent 6" w:semiHidden="0" w:uiPriority="68" w:unhideWhenUsed="0"/>
-    <w:lsdException w:name="Medium Grid 3 Accent 6" w:semiHidden="0" w:uiPriority="69" w:unhideWhenUsed="0"/>
-    <w:lsdException w:name="Dark List Accent 6" w:semiHidden="0" w:uiPriority="70" w:unhideWhenUsed="0"/>
-    <w:lsdException w:name="Colorful Shading Accent 6" w:semiHidden="0" w:uiPriority="71" w:unhideWhenUsed="0"/>
-    <w:lsdException w:name="Colorful List Accent 6" w:semiHidden="0" w:uiPriority="72" w:unhideWhenUsed="0"/>
-    <w:lsdException w:name="Colorful Grid Accent 6" w:semiHidden="0" w:uiPriority="73" w:unhideWhenUsed="0"/>
-    <w:lsdException w:name="Subtle Emphasis" w:semiHidden="0" w:uiPriority="19" w:unhideWhenUsed="0" w:qFormat="1"/>
-    <w:lsdException w:name="Intense Emphasis" w:semiHidden="0" w:uiPriority="21" w:unhideWhenUsed="0" w:qFormat="1"/>
-    <w:lsdException w:name="Subtle Reference" w:semiHidden="0" w:uiPriority="31" w:unhideWhenUsed="0" w:qFormat="1"/>
-    <w:lsdException w:name="Intense Reference" w:semiHidden="0" w:uiPriority="32" w:unhideWhenUsed="0" w:qFormat="1"/>
-    <w:lsdException w:name="Book Title" w:semiHidden="0" w:uiPriority="33" w:unhideWhenUsed="0" w:qFormat="1"/>
-    <w:lsdException w:name="Bibliography" w:uiPriority="37"/>
-    <w:lsdException w:name="TOC Heading" w:uiPriority="39" w:qFormat="1"/>
+  <w:latentStyles w:defLockedState="0" w:defUIPriority="99" w:defSemiHidden="0" w:defUnhideWhenUsed="0" w:defQFormat="0" w:count="371">
+    <w:lsdException w:name="Normal" w:uiPriority="0" w:qFormat="1"/>
+    <w:lsdException w:name="heading 1" w:uiPriority="0" w:qFormat="1"/>
+    <w:lsdException w:name="heading 2" w:semiHidden="1" w:uiPriority="9" w:unhideWhenUsed="1" w:qFormat="1"/>
+    <w:lsdException w:name="heading 3" w:semiHidden="1" w:uiPriority="9" w:unhideWhenUsed="1" w:qFormat="1"/>
+    <w:lsdException w:name="heading 4" w:semiHidden="1" w:uiPriority="9" w:unhideWhenUsed="1" w:qFormat="1"/>
+    <w:lsdException w:name="heading 5" w:semiHidden="1" w:uiPriority="9" w:unhideWhenUsed="1" w:qFormat="1"/>
+    <w:lsdException w:name="heading 6" w:semiHidden="1" w:uiPriority="9" w:unhideWhenUsed="1" w:qFormat="1"/>
+    <w:lsdException w:name="heading 7" w:semiHidden="1" w:uiPriority="9" w:unhideWhenUsed="1" w:qFormat="1"/>
+    <w:lsdException w:name="heading 8" w:semiHidden="1" w:uiPriority="9" w:unhideWhenUsed="1" w:qFormat="1"/>
+    <w:lsdException w:name="heading 9" w:semiHidden="1" w:uiPriority="9" w:unhideWhenUsed="1" w:qFormat="1"/>
+    <w:lsdException w:name="index 1" w:semiHidden="1" w:unhideWhenUsed="1"/>
+    <w:lsdException w:name="index 2" w:semiHidden="1" w:unhideWhenUsed="1"/>
+    <w:lsdException w:name="index 3" w:semiHidden="1" w:unhideWhenUsed="1"/>
+    <w:lsdException w:name="index 4" w:semiHidden="1" w:unhideWhenUsed="1"/>
+    <w:lsdException w:name="index 5" w:semiHidden="1" w:unhideWhenUsed="1"/>
+    <w:lsdException w:name="index 6" w:semiHidden="1" w:unhideWhenUsed="1"/>
+    <w:lsdException w:name="index 7" w:semiHidden="1" w:unhideWhenUsed="1"/>
+    <w:lsdException w:name="index 8" w:semiHidden="1" w:unhideWhenUsed="1"/>
+    <w:lsdException w:name="index 9" w:semiHidden="1" w:unhideWhenUsed="1"/>
+    <w:lsdException w:name="toc 1" w:semiHidden="1" w:uiPriority="39" w:unhideWhenUsed="1" w:qFormat="1"/>
+    <w:lsdException w:name="toc 2" w:semiHidden="1" w:uiPriority="39" w:unhideWhenUsed="1" w:qFormat="1"/>
+    <w:lsdException w:name="toc 3" w:semiHidden="1" w:uiPriority="39" w:unhideWhenUsed="1" w:qFormat="1"/>
+    <w:lsdException w:name="toc 4" w:semiHidden="1" w:uiPriority="39" w:unhideWhenUsed="1"/>
+    <w:lsdException w:name="toc 5" w:semiHidden="1" w:uiPriority="39" w:unhideWhenUsed="1"/>
+    <w:lsdException w:name="toc 6" w:semiHidden="1" w:uiPriority="39" w:unhideWhenUsed="1"/>
+    <w:lsdException w:name="toc 7" w:semiHidden="1" w:uiPriority="39" w:unhideWhenUsed="1"/>
+    <w:lsdException w:name="toc 8" w:semiHidden="1" w:uiPriority="39" w:unhideWhenUsed="1"/>
+    <w:lsdException w:name="toc 9" w:semiHidden="1" w:uiPriority="39" w:unhideWhenUsed="1"/>
+    <w:lsdException w:name="Normal Indent" w:semiHidden="1" w:unhideWhenUsed="1"/>
+    <w:lsdException w:name="footnote text" w:semiHidden="1" w:unhideWhenUsed="1"/>
+    <w:lsdException w:name="annotation text" w:semiHidden="1" w:unhideWhenUsed="1"/>
+    <w:lsdException w:name="header" w:semiHidden="1" w:unhideWhenUsed="1"/>
+    <w:lsdException w:name="footer" w:semiHidden="1" w:unhideWhenUsed="1"/>
+    <w:lsdException w:name="index heading" w:semiHidden="1" w:unhideWhenUsed="1"/>
+    <w:lsdException w:name="caption" w:semiHidden="1" w:uiPriority="35" w:unhideWhenUsed="1" w:qFormat="1"/>
+    <w:lsdException w:name="table of figures" w:semiHidden="1" w:unhideWhenUsed="1"/>
+    <w:lsdException w:name="envelope address" w:semiHidden="1" w:unhideWhenUsed="1"/>
+    <w:lsdException w:name="envelope return" w:semiHidden="1" w:unhideWhenUsed="1"/>
+    <w:lsdException w:name="footnote reference" w:semiHidden="1" w:unhideWhenUsed="1"/>
+    <w:lsdException w:name="annotation reference" w:semiHidden="1" w:unhideWhenUsed="1"/>
+    <w:lsdException w:name="line number" w:semiHidden="1" w:unhideWhenUsed="1"/>
+    <w:lsdException w:name="page number" w:semiHidden="1" w:unhideWhenUsed="1"/>
+    <w:lsdException w:name="endnote reference" w:semiHidden="1" w:unhideWhenUsed="1"/>
+    <w:lsdException w:name="endnote text" w:semiHidden="1" w:unhideWhenUsed="1"/>
+    <w:lsdException w:name="table of authorities" w:semiHidden="1" w:unhideWhenUsed="1"/>
+    <w:lsdException w:name="macro" w:semiHidden="1" w:unhideWhenUsed="1"/>
+    <w:lsdException w:name="toa heading" w:semiHidden="1" w:unhideWhenUsed="1"/>
+    <w:lsdException w:name="List" w:semiHidden="1" w:unhideWhenUsed="1"/>
+    <w:lsdException w:name="List Bullet" w:semiHidden="1" w:unhideWhenUsed="1"/>
+    <w:lsdException w:name="List Number" w:semiHidden="1" w:unhideWhenUsed="1"/>
+    <w:lsdException w:name="List 2" w:semiHidden="1" w:unhideWhenUsed="1"/>
+    <w:lsdException w:name="List 3" w:semiHidden="1" w:unhideWhenUsed="1"/>
+    <w:lsdException w:name="List 4" w:semiHidden="1" w:unhideWhenUsed="1"/>
+    <w:lsdException w:name="List 5" w:semiHidden="1" w:unhideWhenUsed="1"/>
+    <w:lsdException w:name="List Bullet 2" w:semiHidden="1" w:unhideWhenUsed="1"/>
+    <w:lsdException w:name="List Bullet 3" w:semiHidden="1" w:unhideWhenUsed="1"/>
+    <w:lsdException w:name="List Bullet 4" w:semiHidden="1" w:unhideWhenUsed="1"/>
+    <w:lsdException w:name="List Bullet 5" w:semiHidden="1" w:unhideWhenUsed="1"/>
+    <w:lsdException w:name="List Number 2" w:semiHidden="1" w:unhideWhenUsed="1"/>
+    <w:lsdException w:name="List Number 3" w:semiHidden="1" w:unhideWhenUsed="1"/>
+    <w:lsdException w:name="List Number 4" w:semiHidden="1" w:unhideWhenUsed="1"/>
+    <w:lsdException w:name="List Number 5" w:semiHidden="1" w:unhideWhenUsed="1"/>
+    <w:lsdException w:name="Title" w:uiPriority="10" w:qFormat="1"/>
+    <w:lsdException w:name="Closing" w:semiHidden="1" w:unhideWhenUsed="1"/>
+    <w:lsdException w:name="Signature" w:semiHidden="1" w:unhideWhenUsed="1"/>
+    <w:lsdException w:name="Default Paragraph Font" w:semiHidden="1" w:uiPriority="1" w:unhideWhenUsed="1"/>
+    <w:lsdException w:name="Body Text" w:semiHidden="1" w:uiPriority="0" w:unhideWhenUsed="1"/>
+    <w:lsdException w:name="Body Text Indent" w:semiHidden="1" w:unhideWhenUsed="1"/>
+    <w:lsdException w:name="List Continue" w:semiHidden="1" w:unhideWhenUsed="1"/>
+    <w:lsdException w:name="List Continue 2" w:semiHidden="1" w:unhideWhenUsed="1"/>
+    <w:lsdException w:name="List Continue 3" w:semiHidden="1" w:unhideWhenUsed="1"/>
+    <w:lsdException w:name="List Continue 4" w:semiHidden="1" w:unhideWhenUsed="1"/>
+    <w:lsdException w:name="List Continue 5" w:semiHidden="1" w:unhideWhenUsed="1"/>
+    <w:lsdException w:name="Message Header" w:semiHidden="1" w:unhideWhenUsed="1"/>
+    <w:lsdException w:name="Subtitle" w:uiPriority="11" w:qFormat="1"/>
+    <w:lsdException w:name="Salutation" w:semiHidden="1" w:unhideWhenUsed="1"/>
+    <w:lsdException w:name="Date" w:semiHidden="1" w:unhideWhenUsed="1"/>
+    <w:lsdException w:name="Body Text First Indent" w:semiHidden="1" w:unhideWhenUsed="1"/>
+    <w:lsdException w:name="Body Text First Indent 2" w:semiHidden="1" w:unhideWhenUsed="1"/>
+    <w:lsdException w:name="Note Heading" w:semiHidden="1" w:unhideWhenUsed="1"/>
+    <w:lsdException w:name="Body Text 2" w:semiHidden="1" w:unhideWhenUsed="1"/>
+    <w:lsdException w:name="Body Text 3" w:semiHidden="1" w:unhideWhenUsed="1"/>
+    <w:lsdException w:name="Body Text Indent 2" w:semiHidden="1" w:uiPriority="0" w:unhideWhenUsed="1"/>
+    <w:lsdException w:name="Body Text Indent 3" w:semiHidden="1" w:unhideWhenUsed="1"/>
+    <w:lsdException w:name="Block Text" w:semiHidden="1" w:unhideWhenUsed="1"/>
+    <w:lsdException w:name="Hyperlink" w:semiHidden="1" w:unhideWhenUsed="1"/>
+    <w:lsdException w:name="FollowedHyperlink" w:semiHidden="1" w:unhideWhenUsed="1"/>
+    <w:lsdException w:name="Strong" w:uiPriority="22" w:qFormat="1"/>
+    <w:lsdException w:name="Emphasis" w:uiPriority="20" w:qFormat="1"/>
+    <w:lsdException w:name="Document Map" w:semiHidden="1" w:unhideWhenUsed="1"/>
+    <w:lsdException w:name="Plain Text" w:semiHidden="1" w:unhideWhenUsed="1"/>
+    <w:lsdException w:name="E-mail Signature" w:semiHidden="1" w:unhideWhenUsed="1"/>
+    <w:lsdException w:name="HTML Top of Form" w:semiHidden="1" w:unhideWhenUsed="1"/>
+    <w:lsdException w:name="HTML Bottom of Form" w:semiHidden="1" w:unhideWhenUsed="1"/>
+    <w:lsdException w:name="Normal (Web)" w:semiHidden="1" w:unhideWhenUsed="1"/>
+    <w:lsdException w:name="HTML Acronym" w:semiHidden="1" w:unhideWhenUsed="1"/>
+    <w:lsdException w:name="HTML Address" w:semiHidden="1" w:unhideWhenUsed="1"/>
+    <w:lsdException w:name="HTML Cite" w:semiHidden="1" w:unhideWhenUsed="1"/>
+    <w:lsdException w:name="HTML Code" w:semiHidden="1" w:unhideWhenUsed="1"/>
+    <w:lsdException w:name="HTML Definition" w:semiHidden="1" w:unhideWhenUsed="1"/>
+    <w:lsdException w:name="HTML Keyboard" w:semiHidden="1" w:unhideWhenUsed="1"/>
+    <w:lsdException w:name="HTML Preformatted" w:semiHidden="1" w:unhideWhenUsed="1"/>
+    <w:lsdException w:name="HTML Sample" w:semiHidden="1" w:unhideWhenUsed="1"/>
+    <w:lsdException w:name="HTML Typewriter" w:semiHidden="1" w:unhideWhenUsed="1"/>
+    <w:lsdException w:name="HTML Variable" w:semiHidden="1" w:unhideWhenUsed="1"/>
+    <w:lsdException w:name="Normal Table" w:semiHidden="1" w:unhideWhenUsed="1"/>
+    <w:lsdException w:name="annotation subject" w:semiHidden="1" w:unhideWhenUsed="1"/>
+    <w:lsdException w:name="No List" w:semiHidden="1" w:unhideWhenUsed="1"/>
+    <w:lsdException w:name="Outline List 1" w:semiHidden="1" w:unhideWhenUsed="1"/>
+    <w:lsdException w:name="Outline List 2" w:semiHidden="1" w:unhideWhenUsed="1"/>
+    <w:lsdException w:name="Outline List 3" w:semiHidden="1" w:unhideWhenUsed="1"/>
+    <w:lsdException w:name="Table Simple 1" w:semiHidden="1" w:unhideWhenUsed="1"/>
+    <w:lsdException w:name="Table Simple 2" w:semiHidden="1" w:unhideWhenUsed="1"/>
+    <w:lsdException w:name="Table Simple 3" w:semiHidden="1" w:unhideWhenUsed="1"/>
+    <w:lsdException w:name="Table Classic 1" w:semiHidden="1" w:unhideWhenUsed="1"/>
+    <w:lsdException w:name="Table Classic 2" w:semiHidden="1" w:unhideWhenUsed="1"/>
+    <w:lsdException w:name="Table Classic 3" w:semiHidden="1" w:unhideWhenUsed="1"/>
+    <w:lsdException w:name="Table Classic 4" w:semiHidden="1" w:unhideWhenUsed="1"/>
+    <w:lsdException w:name="Table Colorful 1" w:semiHidden="1" w:unhideWhenUsed="1"/>
+    <w:lsdException w:name="Table Colorful 2" w:semiHidden="1" w:unhideWhenUsed="1"/>
+    <w:lsdException w:name="Table Colorful 3" w:semiHidden="1" w:unhideWhenUsed="1"/>
+    <w:lsdException w:name="Table Columns 1" w:semiHidden="1" w:unhideWhenUsed="1"/>
+    <w:lsdException w:name="Table Columns 2" w:semiHidden="1" w:unhideWhenUsed="1"/>
+    <w:lsdException w:name="Table Columns 3" w:semiHidden="1" w:unhideWhenUsed="1"/>
+    <w:lsdException w:name="Table Columns 4" w:semiHidden="1" w:unhideWhenUsed="1"/>
+    <w:lsdException w:name="Table Columns 5" w:semiHidden="1" w:unhideWhenUsed="1"/>
+    <w:lsdException w:name="Table Grid 1" w:semiHidden="1" w:unhideWhenUsed="1"/>
+    <w:lsdException w:name="Table Grid 2" w:semiHidden="1" w:unhideWhenUsed="1"/>
+    <w:lsdException w:name="Table Grid 3" w:semiHidden="1" w:unhideWhenUsed="1"/>
+    <w:lsdException w:name="Table Grid 4" w:semiHidden="1" w:unhideWhenUsed="1"/>
+    <w:lsdException w:name="Table Grid 5" w:semiHidden="1" w:unhideWhenUsed="1"/>
+    <w:lsdException w:name="Table Grid 6" w:semiHidden="1" w:unhideWhenUsed="1"/>
+    <w:lsdException w:name="Table Grid 7" w:semiHidden="1" w:unhideWhenUsed="1"/>
+    <w:lsdException w:name="Table Grid 8" w:semiHidden="1" w:unhideWhenUsed="1"/>
+    <w:lsdException w:name="Table List 1" w:semiHidden="1" w:unhideWhenUsed="1"/>
+    <w:lsdException w:name="Table List 2" w:semiHidden="1" w:unhideWhenUsed="1"/>
+    <w:lsdException w:name="Table List 3" w:semiHidden="1" w:unhideWhenUsed="1"/>
+    <w:lsdException w:name="Table List 4" w:semiHidden="1" w:unhideWhenUsed="1"/>
+    <w:lsdException w:name="Table List 5" w:semiHidden="1" w:unhideWhenUsed="1"/>
+    <w:lsdException w:name="Table List 6" w:semiHidden="1" w:unhideWhenUsed="1"/>
+    <w:lsdException w:name="Table List 7" w:semiHidden="1" w:unhideWhenUsed="1"/>
+    <w:lsdException w:name="Table List 8" w:semiHidden="1" w:unhideWhenUsed="1"/>
+    <w:lsdException w:name="Table 3D effects 1" w:semiHidden="1" w:unhideWhenUsed="1"/>
+    <w:lsdException w:name="Table 3D effects 2" w:semiHidden="1" w:unhideWhenUsed="1"/>
+    <w:lsdException w:name="Table 3D effects 3" w:semiHidden="1" w:unhideWhenUsed="1"/>
+    <w:lsdException w:name="Table Contemporary" w:semiHidden="1" w:unhideWhenUsed="1"/>
+    <w:lsdException w:name="Table Elegant" w:semiHidden="1" w:unhideWhenUsed="1"/>
+    <w:lsdException w:name="Table Professional" w:semiHidden="1" w:unhideWhenUsed="1"/>
+    <w:lsdException w:name="Table Subtle 1" w:semiHidden="1" w:unhideWhenUsed="1"/>
+    <w:lsdException w:name="Table Subtle 2" w:semiHidden="1" w:unhideWhenUsed="1"/>
+    <w:lsdException w:name="Table Web 1" w:semiHidden="1" w:unhideWhenUsed="1"/>
+    <w:lsdException w:name="Table Web 2" w:semiHidden="1" w:unhideWhenUsed="1"/>
+    <w:lsdException w:name="Table Web 3" w:semiHidden="1" w:unhideWhenUsed="1"/>
+    <w:lsdException w:name="Balloon Text" w:semiHidden="1" w:unhideWhenUsed="1"/>
+    <w:lsdException w:name="Table Grid" w:uiPriority="59"/>
+    <w:lsdException w:name="Table Theme" w:semiHidden="1" w:unhideWhenUsed="1"/>
+    <w:lsdException w:name="Placeholder Text" w:semiHidden="1"/>
+    <w:lsdException w:name="No Spacing" w:uiPriority="1" w:qFormat="1"/>
+    <w:lsdException w:name="Light Shading" w:uiPriority="60"/>
+    <w:lsdException w:name="Light List" w:uiPriority="61"/>
+    <w:lsdException w:name="Light Grid" w:uiPriority="62"/>
+    <w:lsdException w:name="Medium Shading 1" w:uiPriority="63"/>
+    <w:lsdException w:name="Medium Shading 2" w:uiPriority="64"/>
+    <w:lsdException w:name="Medium List 1" w:uiPriority="65"/>
+    <w:lsdException w:name="Medium List 2" w:uiPriority="66"/>
+    <w:lsdException w:name="Medium Grid 1" w:uiPriority="67"/>
+    <w:lsdException w:name="Medium Grid 2" w:uiPriority="68"/>
+    <w:lsdException w:name="Medium Grid 3" w:uiPriority="69"/>
+    <w:lsdException w:name="Dark List" w:uiPriority="70"/>
+    <w:lsdException w:name="Colorful Shading" w:uiPriority="71"/>
+    <w:lsdException w:name="Colorful List" w:uiPriority="72"/>
+    <w:lsdException w:name="Colorful Grid" w:uiPriority="73"/>
+    <w:lsdException w:name="Light Shading Accent 1" w:uiPriority="60"/>
+    <w:lsdException w:name="Light List Accent 1" w:uiPriority="61"/>
+    <w:lsdException w:name="Light Grid Accent 1" w:uiPriority="62"/>
+    <w:lsdException w:name="Medium Shading 1 Accent 1" w:uiPriority="63"/>
+    <w:lsdException w:name="Medium Shading 2 Accent 1" w:uiPriority="64"/>
+    <w:lsdException w:name="Medium List 1 Accent 1" w:uiPriority="65"/>
+    <w:lsdException w:name="Revision" w:semiHidden="1"/>
+    <w:lsdException w:name="List Paragraph" w:uiPriority="34" w:qFormat="1"/>
+    <w:lsdException w:name="Quote" w:uiPriority="29" w:qFormat="1"/>
+    <w:lsdException w:name="Intense Quote" w:uiPriority="30" w:qFormat="1"/>
+    <w:lsdException w:name="Medium List 2 Accent 1" w:uiPriority="66"/>
+    <w:lsdException w:name="Medium Grid 1 Accent 1" w:uiPriority="67"/>
+    <w:lsdException w:name="Medium Grid 2 Accent 1" w:uiPriority="68"/>
+    <w:lsdException w:name="Medium Grid 3 Accent 1" w:uiPriority="69"/>
+    <w:lsdException w:name="Dark List Accent 1" w:uiPriority="70"/>
+    <w:lsdException w:name="Colorful Shading Accent 1" w:uiPriority="71"/>
+    <w:lsdException w:name="Colorful List Accent 1" w:uiPriority="72"/>
+    <w:lsdException w:name="Colorful Grid Accent 1" w:uiPriority="73"/>
+    <w:lsdException w:name="Light Shading Accent 2" w:uiPriority="60"/>
+    <w:lsdException w:name="Light List Accent 2" w:uiPriority="61"/>
+    <w:lsdException w:name="Light Grid Accent 2" w:uiPriority="62"/>
+    <w:lsdException w:name="Medium Shading 1 Accent 2" w:uiPriority="63"/>
+    <w:lsdException w:name="Medium Shading 2 Accent 2" w:uiPriority="64"/>
+    <w:lsdException w:name="Medium List 1 Accent 2" w:uiPriority="65"/>
+    <w:lsdException w:name="Medium List 2 Accent 2" w:uiPriority="66"/>
+    <w:lsdException w:name="Medium Grid 1 Accent 2" w:uiPriority="67"/>
+    <w:lsdException w:name="Medium Grid 2 Accent 2" w:uiPriority="68"/>
+    <w:lsdException w:name="Medium Grid 3 Accent 2" w:uiPriority="69"/>
+    <w:lsdException w:name="Dark List Accent 2" w:uiPriority="70"/>
+    <w:lsdException w:name="Colorful Shading Accent 2" w:uiPriority="71"/>
+    <w:lsdException w:name="Colorful List Accent 2" w:uiPriority="72"/>
+    <w:lsdException w:name="Colorful Grid Accent 2" w:uiPriority="73"/>
+    <w:lsdException w:name="Light Shading Accent 3" w:uiPriority="60"/>
+    <w:lsdException w:name="Light List Accent 3" w:uiPriority="61"/>
+    <w:lsdException w:name="Light Grid Accent 3" w:uiPriority="62"/>
+    <w:lsdException w:name="Medium Shading 1 Accent 3" w:uiPriority="63"/>
+    <w:lsdException w:name="Medium Shading 2 Accent 3" w:uiPriority="64"/>
+    <w:lsdException w:name="Medium List 1 Accent 3" w:uiPriority="65"/>
+    <w:lsdException w:name="Medium List 2 Accent 3" w:uiPriority="66"/>
+    <w:lsdException w:name="Medium Grid 1 Accent 3" w:uiPriority="67"/>
+    <w:lsdException w:name="Medium Grid 2 Accent 3" w:uiPriority="68"/>
+    <w:lsdException w:name="Medium Grid 3 Accent 3" w:uiPriority="69"/>
+    <w:lsdException w:name="Dark List Accent 3" w:uiPriority="70"/>
+    <w:lsdException w:name="Colorful Shading Accent 3" w:uiPriority="71"/>
+    <w:lsdException w:name="Colorful List Accent 3" w:uiPriority="72"/>
+    <w:lsdException w:name="Colorful Grid Accent 3" w:uiPriority="73"/>
+    <w:lsdException w:name="Light Shading Accent 4" w:uiPriority="60"/>
+    <w:lsdException w:name="Light List Accent 4" w:uiPriority="61"/>
+    <w:lsdException w:name="Light Grid Accent 4" w:uiPriority="62"/>
+    <w:lsdException w:name="Medium Shading 1 Accent 4" w:uiPriority="63"/>
+    <w:lsdException w:name="Medium Shading 2 Accent 4" w:uiPriority="64"/>
+    <w:lsdException w:name="Medium List 1 Accent 4" w:uiPriority="65"/>
+    <w:lsdException w:name="Medium List 2 Accent 4" w:uiPriority="66"/>
+    <w:lsdException w:name="Medium Grid 1 Accent 4" w:uiPriority="67"/>
+    <w:lsdException w:name="Medium Grid 2 Accent 4" w:uiPriority="68"/>
+    <w:lsdException w:name="Medium Grid 3 Accent 4" w:uiPriority="69"/>
+    <w:lsdException w:name="Dark List Accent 4" w:uiPriority="70"/>
+    <w:lsdException w:name="Colorful Shading Accent 4" w:uiPriority="71"/>
+    <w:lsdException w:name="Colorful List Accent 4" w:uiPriority="72"/>
+    <w:lsdException w:name="Colorful Grid Accent 4" w:uiPriority="73"/>
+    <w:lsdException w:name="Light Shading Accent 5" w:uiPriority="60"/>
+    <w:lsdException w:name="Light List Accent 5" w:uiPriority="61"/>
+    <w:lsdException w:name="Light Grid Accent 5" w:uiPriority="62"/>
+    <w:lsdException w:name="Medium Shading 1 Accent 5" w:uiPriority="63"/>
+    <w:lsdException w:name="Medium Shading 2 Accent 5" w:uiPriority="64"/>
+    <w:lsdException w:name="Medium List 1 Accent 5" w:uiPriority="65"/>
+    <w:lsdException w:name="Medium List 2 Accent 5" w:uiPriority="66"/>
+    <w:lsdException w:name="Medium Grid 1 Accent 5" w:uiPriority="67"/>
+    <w:lsdException w:name="Medium Grid 2 Accent 5" w:uiPriority="68"/>
+    <w:lsdException w:name="Medium Grid 3 Accent 5" w:uiPriority="69"/>
+    <w:lsdException w:name="Dark List Accent 5" w:uiPriority="70"/>
+    <w:lsdException w:name="Colorful Shading Accent 5" w:uiPriority="71"/>
+    <w:lsdException w:name="Colorful List Accent 5" w:uiPriority="72"/>
+    <w:lsdException w:name="Colorful Grid Accent 5" w:uiPriority="73"/>
+    <w:lsdException w:name="Light Shading Accent 6" w:uiPriority="60"/>
+    <w:lsdException w:name="Light List Accent 6" w:uiPriority="61"/>
+    <w:lsdException w:name="Light Grid Accent 6" w:uiPriority="62"/>
+    <w:lsdException w:name="Medium Shading 1 Accent 6" w:uiPriority="63"/>
+    <w:lsdException w:name="Medium Shading 2 Accent 6" w:uiPriority="64"/>
+    <w:lsdException w:name="Medium List 1 Accent 6" w:uiPriority="65"/>
+    <w:lsdException w:name="Medium List 2 Accent 6" w:uiPriority="66"/>
+    <w:lsdException w:name="Medium Grid 1 Accent 6" w:uiPriority="67"/>
+    <w:lsdException w:name="Medium Grid 2 Accent 6" w:uiPriority="68"/>
+    <w:lsdException w:name="Medium Grid 3 Accent 6" w:uiPriority="69"/>
+    <w:lsdException w:name="Dark List Accent 6" w:uiPriority="70"/>
+    <w:lsdException w:name="Colorful Shading Accent 6" w:uiPriority="71"/>
+    <w:lsdException w:name="Colorful List Accent 6" w:uiPriority="72"/>
+    <w:lsdException w:name="Colorful Grid Accent 6" w:uiPriority="73"/>
+    <w:lsdException w:name="Subtle Emphasis" w:uiPriority="19" w:qFormat="1"/>
+    <w:lsdException w:name="Intense Emphasis" w:uiPriority="21" w:qFormat="1"/>
+    <w:lsdException w:name="Subtle Reference" w:uiPriority="31" w:qFormat="1"/>
+    <w:lsdException w:name="Intense Reference" w:uiPriority="32" w:qFormat="1"/>
+    <w:lsdException w:name="Book Title" w:uiPriority="33" w:qFormat="1"/>
+    <w:lsdException w:name="Bibliography" w:semiHidden="1" w:uiPriority="37" w:unhideWhenUsed="1"/>
+    <w:lsdException w:name="TOC Heading" w:semiHidden="1" w:uiPriority="39" w:unhideWhenUsed="1" w:qFormat="1"/>
+    <w:lsdException w:name="Plain Table 1" w:uiPriority="41"/>
+    <w:lsdException w:name="Plain Table 2" w:uiPriority="42"/>
+    <w:lsdException w:name="Plain Table 3" w:uiPriority="43"/>
+    <w:lsdException w:name="Plain Table 4" w:uiPriority="44"/>
+    <w:lsdException w:name="Plain Table 5" w:uiPriority="45"/>
+    <w:lsdException w:name="Grid Table Light" w:uiPriority="40"/>
+    <w:lsdException w:name="Grid Table 1 Light" w:uiPriority="46"/>
+    <w:lsdException w:name="Grid Table 2" w:uiPriority="47"/>
+    <w:lsdException w:name="Grid Table 3" w:uiPriority="48"/>
+    <w:lsdException w:name="Grid Table 4" w:uiPriority="49"/>
+    <w:lsdException w:name="Grid Table 5 Dark" w:uiPriority="50"/>
+    <w:lsdException w:name="Grid Table 6 Colorful" w:uiPriority="51"/>
+    <w:lsdException w:name="Grid Table 7 Colorful" w:uiPriority="52"/>
+    <w:lsdException w:name="Grid Table 1 Light Accent 1" w:uiPriority="46"/>
+    <w:lsdException w:name="Grid Table 2 Accent 1" w:uiPriority="47"/>
+    <w:lsdException w:name="Grid Table 3 Accent 1" w:uiPriority="48"/>
+    <w:lsdException w:name="Grid Table 4 Accent 1" w:uiPriority="49"/>
+    <w:lsdException w:name="Grid Table 5 Dark Accent 1" w:uiPriority="50"/>
+    <w:lsdException w:name="Grid Table 6 Colorful Accent 1" w:uiPriority="51"/>
+    <w:lsdException w:name="Grid Table 7 Colorful Accent 1" w:uiPriority="52"/>
+    <w:lsdException w:name="Grid Table 1 Light Accent 2" w:uiPriority="46"/>
+    <w:lsdException w:name="Grid Table 2 Accent 2" w:uiPriority="47"/>
+    <w:lsdException w:name="Grid Table 3 Accent 2" w:uiPriority="48"/>
+    <w:lsdException w:name="Grid Table 4 Accent 2" w:uiPriority="49"/>
+    <w:lsdException w:name="Grid Table 5 Dark Accent 2" w:uiPriority="50"/>
+    <w:lsdException w:name="Grid Table 6 Colorful Accent 2" w:uiPriority="51"/>
+    <w:lsdException w:name="Grid Table 7 Colorful Accent 2" w:uiPriority="52"/>
+    <w:lsdException w:name="Grid Table 1 Light Accent 3" w:uiPriority="46"/>
+    <w:lsdException w:name="Grid Table 2 Accent 3" w:uiPriority="47"/>
+    <w:lsdException w:name="Grid Table 3 Accent 3" w:uiPriority="48"/>
+    <w:lsdException w:name="Grid Table 4 Accent 3" w:uiPriority="49"/>
+    <w:lsdException w:name="Grid Table 5 Dark Accent 3" w:uiPriority="50"/>
+    <w:lsdException w:name="Grid Table 6 Colorful Accent 3" w:uiPriority="51"/>
+    <w:lsdException w:name="Grid Table 7 Colorful Accent 3" w:uiPriority="52"/>
+    <w:lsdException w:name="Grid Table 1 Light Accent 4" w:uiPriority="46"/>
+    <w:lsdException w:name="Grid Table 2 Accent 4" w:uiPriority="47"/>
+    <w:lsdException w:name="Grid Table 3 Accent 4" w:uiPriority="48"/>
+    <w:lsdException w:name="Grid Table 4 Accent 4" w:uiPriority="49"/>
+    <w:lsdException w:name="Grid Table 5 Dark Accent 4" w:uiPriority="50"/>
+    <w:lsdException w:name="Grid Table 6 Colorful Accent 4" w:uiPriority="51"/>
+    <w:lsdException w:name="Grid Table 7 Colorful Accent 4" w:uiPriority="52"/>
+    <w:lsdException w:name="Grid Table 1 Light Accent 5" w:uiPriority="46"/>
+    <w:lsdException w:name="Grid Table 2 Accent 5" w:uiPriority="47"/>
+    <w:lsdException w:name="Grid Table 3 Accent 5" w:uiPriority="48"/>
+    <w:lsdException w:name="Grid Table 4 Accent 5" w:uiPriority="49"/>
+    <w:lsdException w:name="Grid Table 5 Dark Accent 5" w:uiPriority="50"/>
+    <w:lsdException w:name="Grid Table 6 Colorful Accent 5" w:uiPriority="51"/>
+    <w:lsdException w:name="Grid Table 7 Colorful Accent 5" w:uiPriority="52"/>
+    <w:lsdException w:name="Grid Table 1 Light Accent 6" w:uiPriority="46"/>
+    <w:lsdException w:name="Grid Table 2 Accent 6" w:uiPriority="47"/>
+    <w:lsdException w:name="Grid Table 3 Accent 6" w:uiPriority="48"/>
+    <w:lsdException w:name="Grid Table 4 Accent 6" w:uiPriority="49"/>
+    <w:lsdException w:name="Grid Table 5 Dark Accent 6" w:uiPriority="50"/>
+    <w:lsdException w:name="Grid Table 6 Colorful Accent 6" w:uiPriority="51"/>
+    <w:lsdException w:name="Grid Table 7 Colorful Accent 6" w:uiPriority="52"/>
+    <w:lsdException w:name="List Table 1 Light" w:uiPriority="46"/>
+    <w:lsdException w:name="List Table 2" w:uiPriority="47"/>
+    <w:lsdException w:name="List Table 3" w:uiPriority="48"/>
+    <w:lsdException w:name="List Table 4" w:uiPriority="49"/>
+    <w:lsdException w:name="List Table 5 Dark" w:uiPriority="50"/>
+    <w:lsdException w:name="List Table 6 Colorful" w:uiPriority="51"/>
+    <w:lsdException w:name="List Table 7 Colorful" w:uiPriority="52"/>
+    <w:lsdException w:name="List Table 1 Light Accent 1" w:uiPriority="46"/>
+    <w:lsdException w:name="List Table 2 Accent 1" w:uiPriority="47"/>
+    <w:lsdException w:name="List Table 3 Accent 1" w:uiPriority="48"/>
+    <w:lsdException w:name="List Table 4 Accent 1" w:uiPriority="49"/>
+    <w:lsdException w:name="List Table 5 Dark Accent 1" w:uiPriority="50"/>
+    <w:lsdException w:name="List Table 6 Colorful Accent 1" w:uiPriority="51"/>
+    <w:lsdException w:name="List Table 7 Colorful Accent 1" w:uiPriority="52"/>
+    <w:lsdException w:name="List Table 1 Light Accent 2" w:uiPriority="46"/>
+    <w:lsdException w:name="List Table 2 Accent 2" w:uiPriority="47"/>
+    <w:lsdException w:name="List Table 3 Accent 2" w:uiPriority="48"/>
+    <w:lsdException w:name="List Table 4 Accent 2" w:uiPriority="49"/>
+    <w:lsdException w:name="List Table 5 Dark Accent 2" w:uiPriority="50"/>
+    <w:lsdException w:name="List Table 6 Colorful Accent 2" w:uiPriority="51"/>
+    <w:lsdException w:name="List Table 7 Colorful Accent 2" w:uiPriority="52"/>
+    <w:lsdException w:name="List Table 1 Light Accent 3" w:uiPriority="46"/>
+    <w:lsdException w:name="List Table 2 Accent 3" w:uiPriority="47"/>
+    <w:lsdException w:name="List Table 3 Accent 3" w:uiPriority="48"/>
+    <w:lsdException w:name="List Table 4 Accent 3" w:uiPriority="49"/>
+    <w:lsdException w:name="List Table 5 Dark Accent 3" w:uiPriority="50"/>
+    <w:lsdException w:name="List Table 6 Colorful Accent 3" w:uiPriority="51"/>
+    <w:lsdException w:name="List Table 7 Colorful Accent 3" w:uiPriority="52"/>
+    <w:lsdException w:name="List Table 1 Light Accent 4" w:uiPriority="46"/>
+    <w:lsdException w:name="List Table 2 Accent 4" w:uiPriority="47"/>
+    <w:lsdException w:name="List Table 3 Accent 4" w:uiPriority="48"/>
+    <w:lsdException w:name="List Table 4 Accent 4" w:uiPriority="49"/>
+    <w:lsdException w:name="List Table 5 Dark Accent 4" w:uiPriority="50"/>
+    <w:lsdException w:name="List Table 6 Colorful Accent 4" w:uiPriority="51"/>
+    <w:lsdException w:name="List Table 7 Colorful Accent 4" w:uiPriority="52"/>
+    <w:lsdException w:name="List Table 1 Light Accent 5" w:uiPriority="46"/>
+    <w:lsdException w:name="List Table 2 Accent 5" w:uiPriority="47"/>
+    <w:lsdException w:name="List Table 3 Accent 5" w:uiPriority="48"/>
+    <w:lsdException w:name="List Table 4 Accent 5" w:uiPriority="49"/>
+    <w:lsdException w:name="List Table 5 Dark Accent 5" w:uiPriority="50"/>
+    <w:lsdException w:name="List Table 6 Colorful Accent 5" w:uiPriority="51"/>
+    <w:lsdException w:name="List Table 7 Colorful Accent 5" w:uiPriority="52"/>
+    <w:lsdException w:name="List Table 1 Light Accent 6" w:uiPriority="46"/>
+    <w:lsdException w:name="List Table 2 Accent 6" w:uiPriority="47"/>
+    <w:lsdException w:name="List Table 3 Accent 6" w:uiPriority="48"/>
+    <w:lsdException w:name="List Table 4 Accent 6" w:uiPriority="49"/>
+    <w:lsdException w:name="List Table 5 Dark Accent 6" w:uiPriority="50"/>
+    <w:lsdException w:name="List Table 6 Colorful Accent 6" w:uiPriority="51"/>
+    <w:lsdException w:name="List Table 7 Colorful Accent 6" w:uiPriority="52"/>
   </w:latentStyles>
   <w:style w:type="paragraph" w:default="1" w:styleId="Normal">
     <w:name w:val="Normal"/>
@@ -5475,7 +5427,7 @@
 </file>
 
 <file path=customXml/itemProps1.xml><?xml version="1.0" encoding="utf-8"?>
-<ds:datastoreItem xmlns:ds="http://schemas.openxmlformats.org/officeDocument/2006/customXml" ds:itemID="{194EDB5E-1DEE-4212-8BC1-D05E113C6F48}">
+<ds:datastoreItem xmlns:ds="http://schemas.openxmlformats.org/officeDocument/2006/customXml" ds:itemID="{30083243-D4AC-438D-A55F-2AD7FAFDF8AF}">
   <ds:schemaRefs>
     <ds:schemaRef ds:uri="http://schemas.openxmlformats.org/officeDocument/2006/bibliography"/>
   </ds:schemaRefs>

</xml_diff>